<commit_message>
Clean version of Documentation
</commit_message>
<xml_diff>
--- a/WebMappingWithVectorTiles.docx
+++ b/WebMappingWithVectorTiles.docx
@@ -83,11 +83,19 @@
         <w:t xml:space="preserve">We'll explore FOSS4G workflow to create web-maps from vector tiles. We'll have presentations with demonstrations which we will follow with hands-on exercises. We'll create vector tiles then style them to create web-maps. In addition, we'll be exploring </w:t>
       </w:r>
       <w:hyperlink r:id="rId9">
+        <w:proofErr w:type="spellStart"/>
         <w:r>
           <w:rPr>
             <w:rStyle w:val="Hyperlink"/>
           </w:rPr>
-          <w:t>Mapbox Studio</w:t>
+          <w:t>Mapbox</w:t>
+        </w:r>
+        <w:proofErr w:type="spellEnd"/>
+        <w:r>
+          <w:rPr>
+            <w:rStyle w:val="Hyperlink"/>
+          </w:rPr>
+          <w:t xml:space="preserve"> Studio</w:t>
         </w:r>
       </w:hyperlink>
       <w:r>
@@ -111,8 +119,16 @@
           <w:rPr>
             <w:rStyle w:val="Hyperlink"/>
           </w:rPr>
-          <w:t>Peter Keum</w:t>
-        </w:r>
+          <w:t xml:space="preserve">Peter </w:t>
+        </w:r>
+        <w:proofErr w:type="spellStart"/>
+        <w:r>
+          <w:rPr>
+            <w:rStyle w:val="Hyperlink"/>
+          </w:rPr>
+          <w:t>Keum</w:t>
+        </w:r>
+        <w:proofErr w:type="spellEnd"/>
       </w:hyperlink>
       <w:r>
         <w:t xml:space="preserve">, GISP. GIS Specialist with King County Wastewater Treatment Division/KC GIS Center. </w:t>
@@ -141,6 +157,63 @@
       <w:r>
         <w:t xml:space="preserve"> GIS Specialist with King County GIS Center.</w:t>
       </w:r>
+    </w:p>
+    <w:p>
+      <w:r>
+        <w:br w:type="page"/>
+      </w:r>
+      <w:r>
+        <w:rPr>
+          <w:noProof/>
+        </w:rPr>
+        <w:lastRenderedPageBreak/>
+        <w:drawing>
+          <wp:inline distT="0" distB="0" distL="0" distR="0">
+            <wp:extent cx="8458578" cy="5984874"/>
+            <wp:effectExtent l="5080" t="0" r="5080" b="5080"/>
+            <wp:docPr id="8" name="Picture 8"/>
+            <wp:cNvGraphicFramePr>
+              <a:graphicFrameLocks xmlns:a="http://schemas.openxmlformats.org/drawingml/2006/main" noChangeAspect="1"/>
+            </wp:cNvGraphicFramePr>
+            <a:graphic xmlns:a="http://schemas.openxmlformats.org/drawingml/2006/main">
+              <a:graphicData uri="http://schemas.openxmlformats.org/drawingml/2006/picture">
+                <pic:pic xmlns:pic="http://schemas.openxmlformats.org/drawingml/2006/picture">
+                  <pic:nvPicPr>
+                    <pic:cNvPr id="8" name="VectorTileWorkflow.pdf"/>
+                    <pic:cNvPicPr/>
+                  </pic:nvPicPr>
+                  <pic:blipFill>
+                    <a:blip r:embed="rId13">
+                      <a:extLst>
+                        <a:ext uri="{28A0092B-C50C-407E-A947-70E740481C1C}">
+                          <a14:useLocalDpi xmlns:a14="http://schemas.microsoft.com/office/drawing/2010/main" val="0"/>
+                        </a:ext>
+                      </a:extLst>
+                    </a:blip>
+                    <a:stretch>
+                      <a:fillRect/>
+                    </a:stretch>
+                  </pic:blipFill>
+                  <pic:spPr>
+                    <a:xfrm rot="16200000">
+                      <a:off x="0" y="0"/>
+                      <a:ext cx="8486559" cy="6004672"/>
+                    </a:xfrm>
+                    <a:prstGeom prst="rect">
+                      <a:avLst/>
+                    </a:prstGeom>
+                  </pic:spPr>
+                </pic:pic>
+              </a:graphicData>
+            </a:graphic>
+          </wp:inline>
+        </w:drawing>
+      </w:r>
+      <w:r>
+        <w:br w:type="page"/>
+      </w:r>
+      <w:bookmarkStart w:id="0" w:name="_GoBack"/>
+      <w:bookmarkEnd w:id="0"/>
     </w:p>
     <w:p>
       <w:pPr>
@@ -153,16 +226,12 @@
           <w:szCs w:val="36"/>
         </w:rPr>
       </w:pPr>
-      <w:r>
-        <w:br w:type="page"/>
-      </w:r>
     </w:p>
     <w:p>
       <w:pPr>
         <w:pStyle w:val="Title"/>
       </w:pPr>
       <w:r>
-        <w:lastRenderedPageBreak/>
         <w:t>Pre-Installation for Vector Tile Workshop</w:t>
       </w:r>
     </w:p>
@@ -185,7 +254,7 @@
       <w:r>
         <w:t xml:space="preserve">Create a </w:t>
       </w:r>
-      <w:hyperlink r:id="rId13">
+      <w:hyperlink r:id="rId14">
         <w:r>
           <w:rPr>
             <w:rStyle w:val="Hyperlink"/>
@@ -220,7 +289,7 @@
       <w:r>
         <w:t xml:space="preserve">Please follow the </w:t>
       </w:r>
-      <w:hyperlink r:id="rId14">
+      <w:hyperlink r:id="rId15">
         <w:r>
           <w:rPr>
             <w:rStyle w:val="Hyperlink"/>
@@ -241,7 +310,15 @@
         </w:numPr>
       </w:pPr>
       <w:r>
-        <w:t>Create a Tilehosting account.</w:t>
+        <w:t xml:space="preserve">Create a </w:t>
+      </w:r>
+      <w:proofErr w:type="spellStart"/>
+      <w:r>
+        <w:t>Tilehosting</w:t>
+      </w:r>
+      <w:proofErr w:type="spellEnd"/>
+      <w:r>
+        <w:t xml:space="preserve"> account.</w:t>
       </w:r>
     </w:p>
     <w:p>
@@ -255,7 +332,7 @@
       <w:r>
         <w:t xml:space="preserve">Please go to </w:t>
       </w:r>
-      <w:hyperlink r:id="rId15">
+      <w:hyperlink r:id="rId16">
         <w:r>
           <w:rPr>
             <w:rStyle w:val="Hyperlink"/>
@@ -264,7 +341,23 @@
         </w:r>
       </w:hyperlink>
       <w:r>
-        <w:t xml:space="preserve"> to create an account. Tilehosting will provide vector basemaps for our web maps.</w:t>
+        <w:t xml:space="preserve"> to create an account. </w:t>
+      </w:r>
+      <w:proofErr w:type="spellStart"/>
+      <w:r>
+        <w:t>Tilehosting</w:t>
+      </w:r>
+      <w:proofErr w:type="spellEnd"/>
+      <w:r>
+        <w:t xml:space="preserve"> will provide vector </w:t>
+      </w:r>
+      <w:proofErr w:type="spellStart"/>
+      <w:r>
+        <w:t>basemaps</w:t>
+      </w:r>
+      <w:proofErr w:type="spellEnd"/>
+      <w:r>
+        <w:t xml:space="preserve"> for our web maps.</w:t>
       </w:r>
     </w:p>
     <w:p>
@@ -311,7 +404,7 @@
       <w:r>
         <w:t xml:space="preserve">Follow the </w:t>
       </w:r>
-      <w:hyperlink r:id="rId16">
+      <w:hyperlink r:id="rId17">
         <w:r>
           <w:rPr>
             <w:rStyle w:val="Hyperlink"/>
@@ -346,7 +439,7 @@
       <w:r>
         <w:t xml:space="preserve">Follow </w:t>
       </w:r>
-      <w:hyperlink r:id="rId17">
+      <w:hyperlink r:id="rId18">
         <w:r>
           <w:rPr>
             <w:rStyle w:val="Hyperlink"/>
@@ -390,7 +483,7 @@
       <w:r>
         <w:t xml:space="preserve">Windows 10 Home Edition is not compatible with Docker Community Edition, you will need to install </w:t>
       </w:r>
-      <w:hyperlink r:id="rId18">
+      <w:hyperlink r:id="rId19">
         <w:r>
           <w:rPr>
             <w:rStyle w:val="Hyperlink"/>
@@ -431,7 +524,7 @@
           <w:numId w:val="2"/>
         </w:numPr>
       </w:pPr>
-      <w:hyperlink r:id="rId19">
+      <w:hyperlink r:id="rId20">
         <w:r>
           <w:rPr>
             <w:rStyle w:val="Hyperlink"/>
@@ -449,8 +542,13 @@
         </w:numPr>
       </w:pPr>
       <w:r>
-        <w:t>Mount Docker.dmg</w:t>
-      </w:r>
+        <w:t xml:space="preserve">Mount </w:t>
+      </w:r>
+      <w:proofErr w:type="spellStart"/>
+      <w:r>
+        <w:t>Docker.dmg</w:t>
+      </w:r>
+      <w:proofErr w:type="spellEnd"/>
     </w:p>
     <w:p>
       <w:pPr>
@@ -511,7 +609,7 @@
       <w:r>
         <w:t xml:space="preserve">Windows users may need to </w:t>
       </w:r>
-      <w:hyperlink r:id="rId20">
+      <w:hyperlink r:id="rId21">
         <w:r>
           <w:rPr>
             <w:rStyle w:val="Hyperlink"/>
@@ -543,7 +641,7 @@
           <w:numId w:val="3"/>
         </w:numPr>
       </w:pPr>
-      <w:hyperlink r:id="rId21" w:anchor="download-docker-for-windows">
+      <w:hyperlink r:id="rId22" w:anchor="download-docker-for-windows">
         <w:r>
           <w:rPr>
             <w:rStyle w:val="Hyperlink"/>
@@ -599,7 +697,7 @@
           <w:numId w:val="4"/>
         </w:numPr>
       </w:pPr>
-      <w:hyperlink r:id="rId22">
+      <w:hyperlink r:id="rId23">
         <w:r>
           <w:rPr>
             <w:rStyle w:val="Hyperlink"/>
@@ -629,6 +727,7 @@
         </w:numPr>
       </w:pPr>
       <w:r>
+        <w:lastRenderedPageBreak/>
         <w:t>Run the Quick Start Terminal</w:t>
       </w:r>
     </w:p>
@@ -649,7 +748,6 @@
         <w:pStyle w:val="Title"/>
       </w:pPr>
       <w:r>
-        <w:lastRenderedPageBreak/>
         <w:t>Generating Vector Tiles using the Docker Containers for Windows 10 (Pro and Enterprise)</w:t>
       </w:r>
     </w:p>
@@ -671,7 +769,7 @@
         </w:rPr>
         <w:t xml:space="preserve">If you are running Windows 10 Home please use the </w:t>
       </w:r>
-      <w:hyperlink r:id="rId23">
+      <w:hyperlink r:id="rId24">
         <w:r>
           <w:rPr>
             <w:rStyle w:val="Hyperlink"/>
@@ -685,8 +783,8 @@
       <w:pPr>
         <w:pStyle w:val="Heading2"/>
       </w:pPr>
-      <w:bookmarkStart w:id="0" w:name="enable-hyper-v-in-windows"/>
-      <w:bookmarkEnd w:id="0"/>
+      <w:bookmarkStart w:id="1" w:name="enable-hyper-v-in-windows"/>
+      <w:bookmarkEnd w:id="1"/>
       <w:r>
         <w:t>1. Enable Hyper-V in Windows</w:t>
       </w:r>
@@ -714,7 +812,7 @@
           <w:numId w:val="6"/>
         </w:numPr>
       </w:pPr>
-      <w:hyperlink r:id="rId24">
+      <w:hyperlink r:id="rId25">
         <w:r>
           <w:rPr>
             <w:rStyle w:val="Hyperlink"/>
@@ -762,7 +860,35 @@
         <w:rPr>
           <w:rStyle w:val="VerbatimChar"/>
         </w:rPr>
-        <w:t>Enable-WindowsOptionalFeature -Online -FeatureName Microsoft-Hyper-V –All</w:t>
+        <w:t>Enable-</w:t>
+      </w:r>
+      <w:proofErr w:type="spellStart"/>
+      <w:r>
+        <w:rPr>
+          <w:rStyle w:val="VerbatimChar"/>
+        </w:rPr>
+        <w:t>WindowsOptionalFeature</w:t>
+      </w:r>
+      <w:proofErr w:type="spellEnd"/>
+      <w:r>
+        <w:rPr>
+          <w:rStyle w:val="VerbatimChar"/>
+        </w:rPr>
+        <w:t xml:space="preserve"> -Online -</w:t>
+      </w:r>
+      <w:proofErr w:type="spellStart"/>
+      <w:r>
+        <w:rPr>
+          <w:rStyle w:val="VerbatimChar"/>
+        </w:rPr>
+        <w:t>FeatureName</w:t>
+      </w:r>
+      <w:proofErr w:type="spellEnd"/>
+      <w:r>
+        <w:rPr>
+          <w:rStyle w:val="VerbatimChar"/>
+        </w:rPr>
+        <w:t xml:space="preserve"> Microsoft-Hyper-V –All</w:t>
       </w:r>
     </w:p>
     <w:p>
@@ -782,7 +908,7 @@
       <w:r>
         <w:t xml:space="preserve"> </w:t>
       </w:r>
-      <w:hyperlink r:id="rId25">
+      <w:hyperlink r:id="rId26">
         <w:r>
           <w:rPr>
             <w:rStyle w:val="Hyperlink"/>
@@ -798,8 +924,8 @@
       <w:pPr>
         <w:pStyle w:val="Heading2"/>
       </w:pPr>
-      <w:bookmarkStart w:id="1" w:name="install-docker-on-windows-10"/>
-      <w:bookmarkEnd w:id="1"/>
+      <w:bookmarkStart w:id="2" w:name="install-docker-on-windows-10"/>
+      <w:bookmarkEnd w:id="2"/>
       <w:r>
         <w:t>2. Install Docker on Windows 10</w:t>
       </w:r>
@@ -830,7 +956,7 @@
       <w:r>
         <w:t xml:space="preserve">Download </w:t>
       </w:r>
-      <w:hyperlink r:id="rId26" w:anchor="download-docker-for-windows">
+      <w:hyperlink r:id="rId27" w:anchor="download-docker-for-windows">
         <w:r>
           <w:rPr>
             <w:rStyle w:val="Hyperlink"/>
@@ -982,7 +1108,7 @@
                     </pic:cNvPicPr>
                   </pic:nvPicPr>
                   <pic:blipFill>
-                    <a:blip r:embed="rId27"/>
+                    <a:blip r:embed="rId28"/>
                     <a:stretch>
                       <a:fillRect/>
                     </a:stretch>
@@ -1019,7 +1145,7 @@
         <w:keepLines/>
         <w:ind w:left="1200"/>
       </w:pPr>
-      <w:hyperlink r:id="rId28">
+      <w:hyperlink r:id="rId29">
         <w:r>
           <w:rPr>
             <w:rStyle w:val="Hyperlink"/>
@@ -1082,8 +1208,8 @@
       <w:pPr>
         <w:pStyle w:val="Heading2"/>
       </w:pPr>
-      <w:bookmarkStart w:id="2" w:name="install-a-gdalogr-tools-container"/>
-      <w:bookmarkEnd w:id="2"/>
+      <w:bookmarkStart w:id="3" w:name="install-a-gdalogr-tools-container"/>
+      <w:bookmarkEnd w:id="3"/>
       <w:r>
         <w:t>3. Install a GDAL/OGR tools container</w:t>
       </w:r>
@@ -1111,7 +1237,7 @@
       <w:r>
         <w:t xml:space="preserve">Go to </w:t>
       </w:r>
-      <w:hyperlink r:id="rId29">
+      <w:hyperlink r:id="rId30">
         <w:r>
           <w:rPr>
             <w:rStyle w:val="Hyperlink"/>
@@ -1129,8 +1255,13 @@
         </w:numPr>
       </w:pPr>
       <w:r>
-        <w:t>Search for gdal</w:t>
-      </w:r>
+        <w:t xml:space="preserve">Search for </w:t>
+      </w:r>
+      <w:proofErr w:type="spellStart"/>
+      <w:r>
+        <w:t>gdal</w:t>
+      </w:r>
+      <w:proofErr w:type="spellEnd"/>
     </w:p>
     <w:p>
       <w:pPr>
@@ -1143,13 +1274,29 @@
       <w:r>
         <w:t xml:space="preserve">Select </w:t>
       </w:r>
-      <w:hyperlink r:id="rId30">
+      <w:hyperlink r:id="rId31">
+        <w:proofErr w:type="spellStart"/>
         <w:r>
           <w:rPr>
             <w:rStyle w:val="Hyperlink"/>
           </w:rPr>
-          <w:t>klokantech/gdal</w:t>
-        </w:r>
+          <w:t>klokantech</w:t>
+        </w:r>
+        <w:proofErr w:type="spellEnd"/>
+        <w:r>
+          <w:rPr>
+            <w:rStyle w:val="Hyperlink"/>
+          </w:rPr>
+          <w:t>/</w:t>
+        </w:r>
+        <w:proofErr w:type="spellStart"/>
+        <w:r>
+          <w:rPr>
+            <w:rStyle w:val="Hyperlink"/>
+          </w:rPr>
+          <w:t>gdal</w:t>
+        </w:r>
+        <w:proofErr w:type="spellEnd"/>
       </w:hyperlink>
     </w:p>
     <w:p>
@@ -1183,17 +1330,47 @@
         <w:rPr>
           <w:rStyle w:val="VerbatimChar"/>
         </w:rPr>
-        <w:t>docker pull klokantech/gdal</w:t>
-      </w:r>
+        <w:t xml:space="preserve">docker pull </w:t>
+      </w:r>
+      <w:proofErr w:type="spellStart"/>
+      <w:r>
+        <w:rPr>
+          <w:rStyle w:val="VerbatimChar"/>
+        </w:rPr>
+        <w:t>klokantech</w:t>
+      </w:r>
+      <w:proofErr w:type="spellEnd"/>
+      <w:r>
+        <w:rPr>
+          <w:rStyle w:val="VerbatimChar"/>
+        </w:rPr>
+        <w:t>/</w:t>
+      </w:r>
+      <w:proofErr w:type="spellStart"/>
+      <w:r>
+        <w:rPr>
+          <w:rStyle w:val="VerbatimChar"/>
+        </w:rPr>
+        <w:t>gdal</w:t>
+      </w:r>
+      <w:proofErr w:type="spellEnd"/>
     </w:p>
     <w:p>
       <w:pPr>
         <w:pStyle w:val="Heading2"/>
       </w:pPr>
-      <w:bookmarkStart w:id="3" w:name="convert-shape-file-into-geojson-file"/>
-      <w:bookmarkEnd w:id="3"/>
-      <w:r>
-        <w:t>4. Convert Shape file into GeoJSON file</w:t>
+      <w:bookmarkStart w:id="4" w:name="convert-shape-file-into-geojson-file"/>
+      <w:bookmarkEnd w:id="4"/>
+      <w:r>
+        <w:t xml:space="preserve">4. Convert Shape file into </w:t>
+      </w:r>
+      <w:proofErr w:type="spellStart"/>
+      <w:r>
+        <w:t>GeoJSON</w:t>
+      </w:r>
+      <w:proofErr w:type="spellEnd"/>
+      <w:r>
+        <w:t xml:space="preserve"> file</w:t>
       </w:r>
     </w:p>
     <w:p>
@@ -1207,7 +1384,7 @@
       <w:r>
         <w:t xml:space="preserve">Download zipped files of </w:t>
       </w:r>
-      <w:hyperlink r:id="rId31">
+      <w:hyperlink r:id="rId32">
         <w:r>
           <w:rPr>
             <w:rStyle w:val="Hyperlink"/>
@@ -1225,7 +1402,15 @@
         </w:numPr>
       </w:pPr>
       <w:r>
-        <w:t>Place zip file into your local user directory (eg: C:)</w:t>
+        <w:t>Place zip file into your local user directory (</w:t>
+      </w:r>
+      <w:proofErr w:type="spellStart"/>
+      <w:r>
+        <w:t>eg</w:t>
+      </w:r>
+      <w:proofErr w:type="spellEnd"/>
+      <w:r>
+        <w:t>: C:)</w:t>
       </w:r>
     </w:p>
     <w:p>
@@ -1237,7 +1422,15 @@
         </w:numPr>
       </w:pPr>
       <w:r>
-        <w:t>"keump" will be replaced with your local user name</w:t>
+        <w:t>"</w:t>
+      </w:r>
+      <w:proofErr w:type="spellStart"/>
+      <w:r>
+        <w:t>keump</w:t>
+      </w:r>
+      <w:proofErr w:type="spellEnd"/>
+      <w:r>
+        <w:t>" will be replaced with your local user name</w:t>
       </w:r>
     </w:p>
     <w:p>
@@ -1272,12 +1465,14 @@
         </w:numPr>
         <w:spacing w:after="200"/>
       </w:pPr>
+      <w:proofErr w:type="spellStart"/>
       <w:r>
         <w:rPr>
           <w:i/>
         </w:rPr>
         <w:t>ogrinfo</w:t>
       </w:r>
+      <w:proofErr w:type="spellEnd"/>
       <w:r>
         <w:t>: check the shape file's information</w:t>
       </w:r>
@@ -1294,7 +1489,63 @@
         <w:rPr>
           <w:rStyle w:val="VerbatimChar"/>
         </w:rPr>
-        <w:t>docker run -it --rm -v C:\Users\keump:/data klokantech/gdal ogrinfo KingCo_2000_Census_BlockGroups.shp -al -so</w:t>
+        <w:t>docker run -it --</w:t>
+      </w:r>
+      <w:proofErr w:type="spellStart"/>
+      <w:r>
+        <w:rPr>
+          <w:rStyle w:val="VerbatimChar"/>
+        </w:rPr>
+        <w:t>rm</w:t>
+      </w:r>
+      <w:proofErr w:type="spellEnd"/>
+      <w:r>
+        <w:rPr>
+          <w:rStyle w:val="VerbatimChar"/>
+        </w:rPr>
+        <w:t xml:space="preserve"> -v C:\Users\keump:/data </w:t>
+      </w:r>
+      <w:proofErr w:type="spellStart"/>
+      <w:r>
+        <w:rPr>
+          <w:rStyle w:val="VerbatimChar"/>
+        </w:rPr>
+        <w:t>klokantech</w:t>
+      </w:r>
+      <w:proofErr w:type="spellEnd"/>
+      <w:r>
+        <w:rPr>
+          <w:rStyle w:val="VerbatimChar"/>
+        </w:rPr>
+        <w:t>/</w:t>
+      </w:r>
+      <w:proofErr w:type="spellStart"/>
+      <w:r>
+        <w:rPr>
+          <w:rStyle w:val="VerbatimChar"/>
+        </w:rPr>
+        <w:t>gdal</w:t>
+      </w:r>
+      <w:proofErr w:type="spellEnd"/>
+      <w:r>
+        <w:rPr>
+          <w:rStyle w:val="VerbatimChar"/>
+        </w:rPr>
+        <w:t xml:space="preserve"> </w:t>
+      </w:r>
+      <w:proofErr w:type="spellStart"/>
+      <w:r>
+        <w:rPr>
+          <w:rStyle w:val="VerbatimChar"/>
+        </w:rPr>
+        <w:t>ogrinfo</w:t>
+      </w:r>
+      <w:proofErr w:type="spellEnd"/>
+      <w:r>
+        <w:rPr>
+          <w:rStyle w:val="VerbatimChar"/>
+        </w:rPr>
+        <w:t xml:space="preserve"> KingCo_2000_Census_BlockGroups.shp -al -so</w:t>
       </w:r>
     </w:p>
     <w:p>
@@ -1312,7 +1563,15 @@
         <w:t>ogr2ogr</w:t>
       </w:r>
       <w:r>
-        <w:t>: convert shape file to GeoJSON file</w:t>
+        <w:t xml:space="preserve">: convert shape file to </w:t>
+      </w:r>
+      <w:proofErr w:type="spellStart"/>
+      <w:r>
+        <w:t>GeoJSON</w:t>
+      </w:r>
+      <w:proofErr w:type="spellEnd"/>
+      <w:r>
+        <w:t xml:space="preserve"> file</w:t>
       </w:r>
     </w:p>
     <w:p>
@@ -1327,17 +1586,95 @@
         <w:rPr>
           <w:rStyle w:val="VerbatimChar"/>
         </w:rPr>
-        <w:t>docker run -it --rm -v C:\Users\keump:/data klokantech/gdal ogr2ogr -t_srs EPSG:4326 -f GeoJSON KingCo_2000_Census_BlockGroups.geojson KingCo_2000_Census_BlockGroups.shp -Progress</w:t>
+        <w:t>docker run -it --</w:t>
+      </w:r>
+      <w:proofErr w:type="spellStart"/>
+      <w:r>
+        <w:rPr>
+          <w:rStyle w:val="VerbatimChar"/>
+        </w:rPr>
+        <w:t>rm</w:t>
+      </w:r>
+      <w:proofErr w:type="spellEnd"/>
+      <w:r>
+        <w:rPr>
+          <w:rStyle w:val="VerbatimChar"/>
+        </w:rPr>
+        <w:t xml:space="preserve"> -v C:\Users\keump:/data </w:t>
+      </w:r>
+      <w:proofErr w:type="spellStart"/>
+      <w:r>
+        <w:rPr>
+          <w:rStyle w:val="VerbatimChar"/>
+        </w:rPr>
+        <w:t>klokantech</w:t>
+      </w:r>
+      <w:proofErr w:type="spellEnd"/>
+      <w:r>
+        <w:rPr>
+          <w:rStyle w:val="VerbatimChar"/>
+        </w:rPr>
+        <w:t>/</w:t>
+      </w:r>
+      <w:proofErr w:type="spellStart"/>
+      <w:r>
+        <w:rPr>
+          <w:rStyle w:val="VerbatimChar"/>
+        </w:rPr>
+        <w:t>gdal</w:t>
+      </w:r>
+      <w:proofErr w:type="spellEnd"/>
+      <w:r>
+        <w:rPr>
+          <w:rStyle w:val="VerbatimChar"/>
+        </w:rPr>
+        <w:t xml:space="preserve"> ogr2ogr -</w:t>
+      </w:r>
+      <w:proofErr w:type="spellStart"/>
+      <w:r>
+        <w:rPr>
+          <w:rStyle w:val="VerbatimChar"/>
+        </w:rPr>
+        <w:t>t_srs</w:t>
+      </w:r>
+      <w:proofErr w:type="spellEnd"/>
+      <w:r>
+        <w:rPr>
+          <w:rStyle w:val="VerbatimChar"/>
+        </w:rPr>
+        <w:t xml:space="preserve"> EPSG:4326 -f </w:t>
+      </w:r>
+      <w:proofErr w:type="spellStart"/>
+      <w:r>
+        <w:rPr>
+          <w:rStyle w:val="VerbatimChar"/>
+        </w:rPr>
+        <w:t>GeoJSON</w:t>
+      </w:r>
+      <w:proofErr w:type="spellEnd"/>
+      <w:r>
+        <w:rPr>
+          <w:rStyle w:val="VerbatimChar"/>
+        </w:rPr>
+        <w:t xml:space="preserve"> KingCo_2000_Census_BlockGroups.geojson KingCo_2000_Census_BlockGroups.shp -Progress</w:t>
       </w:r>
     </w:p>
     <w:p>
       <w:pPr>
         <w:pStyle w:val="Heading2"/>
       </w:pPr>
-      <w:bookmarkStart w:id="4" w:name="locate-a-geojson-file"/>
-      <w:bookmarkEnd w:id="4"/>
-      <w:r>
-        <w:t>5. Locate a GeoJSON file</w:t>
+      <w:bookmarkStart w:id="5" w:name="locate-a-geojson-file"/>
+      <w:bookmarkEnd w:id="5"/>
+      <w:r>
+        <w:t xml:space="preserve">5. Locate a </w:t>
+      </w:r>
+      <w:proofErr w:type="spellStart"/>
+      <w:r>
+        <w:t>GeoJSON</w:t>
+      </w:r>
+      <w:proofErr w:type="spellEnd"/>
+      <w:r>
+        <w:t xml:space="preserve"> file</w:t>
       </w:r>
     </w:p>
     <w:p>
@@ -1349,7 +1686,15 @@
         </w:numPr>
       </w:pPr>
       <w:r>
-        <w:t>You can download the following GeoJSON file for next step if needed</w:t>
+        <w:t xml:space="preserve">You can download the following </w:t>
+      </w:r>
+      <w:proofErr w:type="spellStart"/>
+      <w:r>
+        <w:t>GeoJSON</w:t>
+      </w:r>
+      <w:proofErr w:type="spellEnd"/>
+      <w:r>
+        <w:t xml:space="preserve"> file for next step if needed</w:t>
       </w:r>
     </w:p>
     <w:p>
@@ -1360,21 +1705,29 @@
           <w:numId w:val="6"/>
         </w:numPr>
       </w:pPr>
-      <w:hyperlink r:id="rId32">
+      <w:hyperlink r:id="rId33">
         <w:r>
           <w:rPr>
             <w:rStyle w:val="Hyperlink"/>
           </w:rPr>
-          <w:t>King County 2000 Census Block Groups GeoJSON</w:t>
-        </w:r>
+          <w:t xml:space="preserve">King County 2000 Census Block Groups </w:t>
+        </w:r>
+        <w:proofErr w:type="spellStart"/>
+        <w:r>
+          <w:rPr>
+            <w:rStyle w:val="Hyperlink"/>
+          </w:rPr>
+          <w:t>GeoJSON</w:t>
+        </w:r>
+        <w:proofErr w:type="spellEnd"/>
       </w:hyperlink>
     </w:p>
     <w:p>
       <w:pPr>
         <w:pStyle w:val="Heading2"/>
       </w:pPr>
-      <w:bookmarkStart w:id="5" w:name="install-a-tippecanoe-container-which-is-"/>
-      <w:bookmarkEnd w:id="5"/>
+      <w:bookmarkStart w:id="6" w:name="install-a-tippecanoe-container-which-is-"/>
+      <w:bookmarkEnd w:id="6"/>
       <w:r>
         <w:t>6. Install a Tippecanoe container which is a utility tool to create vector tiles</w:t>
       </w:r>
@@ -1390,7 +1743,7 @@
       <w:r>
         <w:t xml:space="preserve">Search for Tippecanoe on </w:t>
       </w:r>
-      <w:hyperlink r:id="rId33">
+      <w:hyperlink r:id="rId34">
         <w:r>
           <w:rPr>
             <w:rStyle w:val="Hyperlink"/>
@@ -1410,12 +1763,34 @@
       <w:r>
         <w:t xml:space="preserve">Select the </w:t>
       </w:r>
-      <w:hyperlink r:id="rId34">
+      <w:hyperlink r:id="rId35">
+        <w:proofErr w:type="spellStart"/>
         <w:r>
           <w:rPr>
             <w:rStyle w:val="Hyperlink"/>
           </w:rPr>
-          <w:t>jskeates/tippecanoe repository</w:t>
+          <w:t>jskeates</w:t>
+        </w:r>
+        <w:proofErr w:type="spellEnd"/>
+        <w:r>
+          <w:rPr>
+            <w:rStyle w:val="Hyperlink"/>
+          </w:rPr>
+          <w:t>/</w:t>
+        </w:r>
+        <w:proofErr w:type="spellStart"/>
+        <w:r>
+          <w:rPr>
+            <w:rStyle w:val="Hyperlink"/>
+          </w:rPr>
+          <w:t>tippecanoe</w:t>
+        </w:r>
+        <w:proofErr w:type="spellEnd"/>
+        <w:r>
+          <w:rPr>
+            <w:rStyle w:val="Hyperlink"/>
+          </w:rPr>
+          <w:t xml:space="preserve"> repository</w:t>
         </w:r>
       </w:hyperlink>
     </w:p>
@@ -1464,15 +1839,37 @@
         <w:rPr>
           <w:rStyle w:val="VerbatimChar"/>
         </w:rPr>
-        <w:t>docker pull jskeates/tippecanoe</w:t>
-      </w:r>
+        <w:t xml:space="preserve">docker pull </w:t>
+      </w:r>
+      <w:proofErr w:type="spellStart"/>
+      <w:r>
+        <w:rPr>
+          <w:rStyle w:val="VerbatimChar"/>
+        </w:rPr>
+        <w:t>jskeates</w:t>
+      </w:r>
+      <w:proofErr w:type="spellEnd"/>
+      <w:r>
+        <w:rPr>
+          <w:rStyle w:val="VerbatimChar"/>
+        </w:rPr>
+        <w:t>/</w:t>
+      </w:r>
+      <w:proofErr w:type="spellStart"/>
+      <w:r>
+        <w:rPr>
+          <w:rStyle w:val="VerbatimChar"/>
+        </w:rPr>
+        <w:t>tippecanoe</w:t>
+      </w:r>
+      <w:proofErr w:type="spellEnd"/>
     </w:p>
     <w:p>
       <w:pPr>
         <w:pStyle w:val="Heading2"/>
       </w:pPr>
-      <w:bookmarkStart w:id="6" w:name="create-some-vector-tiles"/>
-      <w:bookmarkEnd w:id="6"/>
+      <w:bookmarkStart w:id="7" w:name="create-some-vector-tiles"/>
+      <w:bookmarkEnd w:id="7"/>
       <w:r>
         <w:t>7. Create some vector tiles</w:t>
       </w:r>
@@ -1513,8 +1910,30 @@
         <w:rPr>
           <w:rStyle w:val="VerbatimChar"/>
         </w:rPr>
-        <w:t>docker run -it -v c:\users\keump:/home/tippecanoe jskeates/tippecanoe:latest</w:t>
-      </w:r>
+        <w:t xml:space="preserve">docker run -it -v c:\users\keump:/home/tippecanoe </w:t>
+      </w:r>
+      <w:proofErr w:type="spellStart"/>
+      <w:r>
+        <w:rPr>
+          <w:rStyle w:val="VerbatimChar"/>
+        </w:rPr>
+        <w:t>jskeates</w:t>
+      </w:r>
+      <w:proofErr w:type="spellEnd"/>
+      <w:r>
+        <w:rPr>
+          <w:rStyle w:val="VerbatimChar"/>
+        </w:rPr>
+        <w:t>/</w:t>
+      </w:r>
+      <w:proofErr w:type="spellStart"/>
+      <w:r>
+        <w:rPr>
+          <w:rStyle w:val="VerbatimChar"/>
+        </w:rPr>
+        <w:t>tippecanoe:latest</w:t>
+      </w:r>
+      <w:proofErr w:type="spellEnd"/>
     </w:p>
     <w:p>
       <w:pPr>
@@ -1543,7 +1962,23 @@
         <w:spacing w:after="200"/>
       </w:pPr>
       <w:r>
-        <w:t>Use the tippecanoe command at the PowerShell prompt to create vector tiles from the geoJSON file</w:t>
+        <w:t xml:space="preserve">Use the </w:t>
+      </w:r>
+      <w:proofErr w:type="spellStart"/>
+      <w:r>
+        <w:t>tippecanoe</w:t>
+      </w:r>
+      <w:proofErr w:type="spellEnd"/>
+      <w:r>
+        <w:t xml:space="preserve"> command at the PowerShell prompt to create vector tiles from the </w:t>
+      </w:r>
+      <w:proofErr w:type="spellStart"/>
+      <w:r>
+        <w:t>geoJSON</w:t>
+      </w:r>
+      <w:proofErr w:type="spellEnd"/>
+      <w:r>
+        <w:t xml:space="preserve"> file</w:t>
       </w:r>
     </w:p>
     <w:p>
@@ -1554,11 +1989,19 @@
         </w:numPr>
         <w:spacing w:after="200"/>
       </w:pPr>
-      <w:r>
-        <w:rPr>
-          <w:rStyle w:val="VerbatimChar"/>
-        </w:rPr>
-        <w:t>tippecanoe -o KingCo_2000_Census_BlockGroups.mbtiles KingCo_2000_Census_BlockGroups.geojson</w:t>
+      <w:proofErr w:type="spellStart"/>
+      <w:r>
+        <w:rPr>
+          <w:rStyle w:val="VerbatimChar"/>
+        </w:rPr>
+        <w:t>tippecanoe</w:t>
+      </w:r>
+      <w:proofErr w:type="spellEnd"/>
+      <w:r>
+        <w:rPr>
+          <w:rStyle w:val="VerbatimChar"/>
+        </w:rPr>
+        <w:t xml:space="preserve"> -o KingCo_2000_Census_BlockGroups.mbtiles KingCo_2000_Census_BlockGroups.geojson</w:t>
       </w:r>
     </w:p>
     <w:p>
@@ -1610,17 +2053,33 @@
         </w:numPr>
       </w:pPr>
       <w:r>
-        <w:t>$HOME represents your user directory at a unix style command prompt.</w:t>
+        <w:t xml:space="preserve">$HOME represents your user directory at a </w:t>
+      </w:r>
+      <w:proofErr w:type="spellStart"/>
+      <w:r>
+        <w:t>unix</w:t>
+      </w:r>
+      <w:proofErr w:type="spellEnd"/>
+      <w:r>
+        <w:t xml:space="preserve"> style command prompt.</w:t>
       </w:r>
     </w:p>
     <w:p>
       <w:pPr>
         <w:pStyle w:val="Heading2"/>
       </w:pPr>
-      <w:bookmarkStart w:id="7" w:name="install-a-tileserver-gl-container"/>
-      <w:bookmarkEnd w:id="7"/>
-      <w:r>
-        <w:t>8. Install a TileServer GL container</w:t>
+      <w:bookmarkStart w:id="8" w:name="install-a-tileserver-gl-container"/>
+      <w:bookmarkEnd w:id="8"/>
+      <w:r>
+        <w:t xml:space="preserve">8. Install a </w:t>
+      </w:r>
+      <w:proofErr w:type="spellStart"/>
+      <w:r>
+        <w:t>TileServer</w:t>
+      </w:r>
+      <w:proofErr w:type="spellEnd"/>
+      <w:r>
+        <w:t xml:space="preserve"> GL container</w:t>
       </w:r>
     </w:p>
     <w:p>
@@ -1634,7 +2093,7 @@
       <w:r>
         <w:t xml:space="preserve">Go to </w:t>
       </w:r>
-      <w:hyperlink r:id="rId35">
+      <w:hyperlink r:id="rId36">
         <w:r>
           <w:rPr>
             <w:rStyle w:val="Hyperlink"/>
@@ -1652,8 +2111,13 @@
         </w:numPr>
       </w:pPr>
       <w:r>
-        <w:t>Search for tileserver-gl</w:t>
-      </w:r>
+        <w:t xml:space="preserve">Search for </w:t>
+      </w:r>
+      <w:proofErr w:type="spellStart"/>
+      <w:r>
+        <w:t>tileserver-gl</w:t>
+      </w:r>
+      <w:proofErr w:type="spellEnd"/>
     </w:p>
     <w:p>
       <w:pPr>
@@ -1666,13 +2130,29 @@
       <w:r>
         <w:t xml:space="preserve">Select </w:t>
       </w:r>
-      <w:hyperlink r:id="rId36">
+      <w:hyperlink r:id="rId37">
+        <w:proofErr w:type="spellStart"/>
         <w:r>
           <w:rPr>
             <w:rStyle w:val="Hyperlink"/>
           </w:rPr>
-          <w:t>klokantech/tileserver-gl</w:t>
-        </w:r>
+          <w:t>klokantech</w:t>
+        </w:r>
+        <w:proofErr w:type="spellEnd"/>
+        <w:r>
+          <w:rPr>
+            <w:rStyle w:val="Hyperlink"/>
+          </w:rPr>
+          <w:t>/</w:t>
+        </w:r>
+        <w:proofErr w:type="spellStart"/>
+        <w:r>
+          <w:rPr>
+            <w:rStyle w:val="Hyperlink"/>
+          </w:rPr>
+          <w:t>tileserver-gl</w:t>
+        </w:r>
+        <w:proofErr w:type="spellEnd"/>
       </w:hyperlink>
     </w:p>
     <w:p>
@@ -1699,17 +2179,47 @@
         <w:rPr>
           <w:rStyle w:val="VerbatimChar"/>
         </w:rPr>
-        <w:t>docker pull klokantech/tileserver-gl</w:t>
-      </w:r>
+        <w:t xml:space="preserve">docker pull </w:t>
+      </w:r>
+      <w:proofErr w:type="spellStart"/>
+      <w:r>
+        <w:rPr>
+          <w:rStyle w:val="VerbatimChar"/>
+        </w:rPr>
+        <w:t>klokantech</w:t>
+      </w:r>
+      <w:proofErr w:type="spellEnd"/>
+      <w:r>
+        <w:rPr>
+          <w:rStyle w:val="VerbatimChar"/>
+        </w:rPr>
+        <w:t>/</w:t>
+      </w:r>
+      <w:proofErr w:type="spellStart"/>
+      <w:r>
+        <w:rPr>
+          <w:rStyle w:val="VerbatimChar"/>
+        </w:rPr>
+        <w:t>tileserver-gl</w:t>
+      </w:r>
+      <w:proofErr w:type="spellEnd"/>
     </w:p>
     <w:p>
       <w:pPr>
         <w:pStyle w:val="Heading2"/>
       </w:pPr>
-      <w:bookmarkStart w:id="8" w:name="run-tileserver-gl"/>
-      <w:bookmarkEnd w:id="8"/>
-      <w:r>
-        <w:t xml:space="preserve">9. Run TileServer GL </w:t>
+      <w:bookmarkStart w:id="9" w:name="run-tileserver-gl"/>
+      <w:bookmarkEnd w:id="9"/>
+      <w:r>
+        <w:t xml:space="preserve">9. Run </w:t>
+      </w:r>
+      <w:proofErr w:type="spellStart"/>
+      <w:r>
+        <w:t>TileServer</w:t>
+      </w:r>
+      <w:proofErr w:type="spellEnd"/>
+      <w:r>
+        <w:t xml:space="preserve"> GL </w:t>
       </w:r>
     </w:p>
     <w:p>
@@ -1733,7 +2243,15 @@
         <w:spacing w:after="200"/>
       </w:pPr>
       <w:r>
-        <w:t>From the command line change into the directory where you have placed your mbtiles file.</w:t>
+        <w:t xml:space="preserve">From the command line change into the directory where you have placed your </w:t>
+      </w:r>
+      <w:proofErr w:type="spellStart"/>
+      <w:r>
+        <w:t>mbtiles</w:t>
+      </w:r>
+      <w:proofErr w:type="spellEnd"/>
+      <w:r>
+        <w:t xml:space="preserve"> file.</w:t>
       </w:r>
     </w:p>
     <w:p>
@@ -1745,7 +2263,15 @@
         <w:spacing w:after="200"/>
       </w:pPr>
       <w:r>
-        <w:t>Start the TileServer GL container from the PowerShell prompt</w:t>
+        <w:t xml:space="preserve">Start the </w:t>
+      </w:r>
+      <w:proofErr w:type="spellStart"/>
+      <w:r>
+        <w:t>TileServer</w:t>
+      </w:r>
+      <w:proofErr w:type="spellEnd"/>
+      <w:r>
+        <w:t xml:space="preserve"> GL container from the PowerShell prompt</w:t>
       </w:r>
     </w:p>
     <w:p>
@@ -1760,8 +2286,44 @@
         <w:rPr>
           <w:rStyle w:val="VerbatimChar"/>
         </w:rPr>
-        <w:t>docker run --rm -it -v C:\users\keump:/data -p 8080:80 klokantech/tileserver-gl</w:t>
-      </w:r>
+        <w:t>docker run --</w:t>
+      </w:r>
+      <w:proofErr w:type="spellStart"/>
+      <w:r>
+        <w:rPr>
+          <w:rStyle w:val="VerbatimChar"/>
+        </w:rPr>
+        <w:t>rm</w:t>
+      </w:r>
+      <w:proofErr w:type="spellEnd"/>
+      <w:r>
+        <w:rPr>
+          <w:rStyle w:val="VerbatimChar"/>
+        </w:rPr>
+        <w:t xml:space="preserve"> -it -v C:\users\keump:/data -p 8080:80 </w:t>
+      </w:r>
+      <w:proofErr w:type="spellStart"/>
+      <w:r>
+        <w:rPr>
+          <w:rStyle w:val="VerbatimChar"/>
+        </w:rPr>
+        <w:t>klokantech</w:t>
+      </w:r>
+      <w:proofErr w:type="spellEnd"/>
+      <w:r>
+        <w:rPr>
+          <w:rStyle w:val="VerbatimChar"/>
+        </w:rPr>
+        <w:t>/</w:t>
+      </w:r>
+      <w:proofErr w:type="spellStart"/>
+      <w:r>
+        <w:rPr>
+          <w:rStyle w:val="VerbatimChar"/>
+        </w:rPr>
+        <w:t>tileserver-gl</w:t>
+      </w:r>
+      <w:proofErr w:type="spellEnd"/>
     </w:p>
     <w:p>
       <w:pPr>
@@ -1786,7 +2348,7 @@
       <w:r>
         <w:t xml:space="preserve">Test that the vector tiles are being served by entering </w:t>
       </w:r>
-      <w:hyperlink r:id="rId37">
+      <w:hyperlink r:id="rId38">
         <w:r>
           <w:rPr>
             <w:rStyle w:val="Hyperlink"/>
@@ -1809,14 +2371,30 @@
       <w:r>
         <w:t xml:space="preserve">After testing, hit </w:t>
       </w:r>
+      <w:proofErr w:type="spellStart"/>
       <w:r>
         <w:rPr>
           <w:b/>
         </w:rPr>
-        <w:t>ctl-C</w:t>
-      </w:r>
-      <w:r>
-        <w:t xml:space="preserve"> to quit TileServer GL</w:t>
+        <w:t>ctl</w:t>
+      </w:r>
+      <w:proofErr w:type="spellEnd"/>
+      <w:r>
+        <w:rPr>
+          <w:b/>
+        </w:rPr>
+        <w:t>-C</w:t>
+      </w:r>
+      <w:r>
+        <w:t xml:space="preserve"> to quit </w:t>
+      </w:r>
+      <w:proofErr w:type="spellStart"/>
+      <w:r>
+        <w:t>TileServer</w:t>
+      </w:r>
+      <w:proofErr w:type="spellEnd"/>
+      <w:r>
+        <w:t xml:space="preserve"> GL</w:t>
       </w:r>
     </w:p>
     <w:p>
@@ -1855,8 +2433,8 @@
       <w:pPr>
         <w:pStyle w:val="Heading2"/>
       </w:pPr>
-      <w:bookmarkStart w:id="9" w:name="install-docker-on-macos"/>
-      <w:bookmarkEnd w:id="9"/>
+      <w:bookmarkStart w:id="10" w:name="install-docker-on-macos"/>
+      <w:bookmarkEnd w:id="10"/>
       <w:r>
         <w:t>1. Install Docker on macOS</w:t>
       </w:r>
@@ -1872,7 +2450,7 @@
       <w:r>
         <w:t xml:space="preserve">Download </w:t>
       </w:r>
-      <w:hyperlink r:id="rId38">
+      <w:hyperlink r:id="rId39">
         <w:r>
           <w:rPr>
             <w:rStyle w:val="Hyperlink"/>
@@ -1890,8 +2468,13 @@
         </w:numPr>
       </w:pPr>
       <w:r>
-        <w:t>Mount Docker.dmg</w:t>
-      </w:r>
+        <w:t xml:space="preserve">Mount </w:t>
+      </w:r>
+      <w:proofErr w:type="spellStart"/>
+      <w:r>
+        <w:t>Docker.dmg</w:t>
+      </w:r>
+      <w:proofErr w:type="spellEnd"/>
     </w:p>
     <w:p>
       <w:pPr>
@@ -1960,7 +2543,7 @@
       <w:r>
         <w:t xml:space="preserve">Go to </w:t>
       </w:r>
-      <w:hyperlink r:id="rId39">
+      <w:hyperlink r:id="rId40">
         <w:r>
           <w:rPr>
             <w:rStyle w:val="Hyperlink"/>
@@ -1978,8 +2561,13 @@
         </w:numPr>
       </w:pPr>
       <w:r>
-        <w:t>Search for gdal</w:t>
-      </w:r>
+        <w:t xml:space="preserve">Search for </w:t>
+      </w:r>
+      <w:proofErr w:type="spellStart"/>
+      <w:r>
+        <w:t>gdal</w:t>
+      </w:r>
+      <w:proofErr w:type="spellEnd"/>
     </w:p>
     <w:p>
       <w:pPr>
@@ -1992,13 +2580,29 @@
       <w:r>
         <w:t xml:space="preserve">Select </w:t>
       </w:r>
-      <w:hyperlink r:id="rId40">
+      <w:hyperlink r:id="rId41">
+        <w:proofErr w:type="spellStart"/>
         <w:r>
           <w:rPr>
             <w:rStyle w:val="Hyperlink"/>
           </w:rPr>
-          <w:t>klokantech/gdal</w:t>
-        </w:r>
+          <w:t>klokantech</w:t>
+        </w:r>
+        <w:proofErr w:type="spellEnd"/>
+        <w:r>
+          <w:rPr>
+            <w:rStyle w:val="Hyperlink"/>
+          </w:rPr>
+          <w:t>/</w:t>
+        </w:r>
+        <w:proofErr w:type="spellStart"/>
+        <w:r>
+          <w:rPr>
+            <w:rStyle w:val="Hyperlink"/>
+          </w:rPr>
+          <w:t>gdal</w:t>
+        </w:r>
+        <w:proofErr w:type="spellEnd"/>
       </w:hyperlink>
     </w:p>
     <w:p>
@@ -2025,15 +2629,45 @@
         <w:rPr>
           <w:rStyle w:val="VerbatimChar"/>
         </w:rPr>
-        <w:t>docker pull klokantech/gdal</w:t>
-      </w:r>
+        <w:t xml:space="preserve">docker pull </w:t>
+      </w:r>
+      <w:proofErr w:type="spellStart"/>
+      <w:r>
+        <w:rPr>
+          <w:rStyle w:val="VerbatimChar"/>
+        </w:rPr>
+        <w:t>klokantech</w:t>
+      </w:r>
+      <w:proofErr w:type="spellEnd"/>
+      <w:r>
+        <w:rPr>
+          <w:rStyle w:val="VerbatimChar"/>
+        </w:rPr>
+        <w:t>/</w:t>
+      </w:r>
+      <w:proofErr w:type="spellStart"/>
+      <w:r>
+        <w:rPr>
+          <w:rStyle w:val="VerbatimChar"/>
+        </w:rPr>
+        <w:t>gdal</w:t>
+      </w:r>
+      <w:proofErr w:type="spellEnd"/>
     </w:p>
     <w:p>
       <w:pPr>
         <w:pStyle w:val="Heading2"/>
       </w:pPr>
       <w:r>
-        <w:t>3. Convert shape file into GeoJSON file</w:t>
+        <w:t xml:space="preserve">3. Convert shape file into </w:t>
+      </w:r>
+      <w:proofErr w:type="spellStart"/>
+      <w:r>
+        <w:t>GeoJSON</w:t>
+      </w:r>
+      <w:proofErr w:type="spellEnd"/>
+      <w:r>
+        <w:t xml:space="preserve"> file</w:t>
       </w:r>
     </w:p>
     <w:p>
@@ -2047,7 +2681,7 @@
       <w:r>
         <w:t xml:space="preserve">Download zipped files of </w:t>
       </w:r>
-      <w:hyperlink r:id="rId41">
+      <w:hyperlink r:id="rId42">
         <w:r>
           <w:rPr>
             <w:rStyle w:val="Hyperlink"/>
@@ -2100,12 +2734,14 @@
         </w:numPr>
         <w:spacing w:after="200"/>
       </w:pPr>
+      <w:proofErr w:type="spellStart"/>
       <w:r>
         <w:rPr>
           <w:i/>
         </w:rPr>
         <w:t>ogrinfo</w:t>
       </w:r>
+      <w:proofErr w:type="spellEnd"/>
       <w:r>
         <w:t>: check the shape file's information</w:t>
       </w:r>
@@ -2122,7 +2758,91 @@
         <w:rPr>
           <w:rStyle w:val="VerbatimChar"/>
         </w:rPr>
-        <w:t>docker run -ti --rm -v $(pwd):/data klokantech/gdal ogrinfo KingCo_2000_Census_BlockGroups.shp -al -so</w:t>
+        <w:t>docker run -</w:t>
+      </w:r>
+      <w:proofErr w:type="spellStart"/>
+      <w:r>
+        <w:rPr>
+          <w:rStyle w:val="VerbatimChar"/>
+        </w:rPr>
+        <w:t>ti</w:t>
+      </w:r>
+      <w:proofErr w:type="spellEnd"/>
+      <w:r>
+        <w:rPr>
+          <w:rStyle w:val="VerbatimChar"/>
+        </w:rPr>
+        <w:t xml:space="preserve"> --</w:t>
+      </w:r>
+      <w:proofErr w:type="spellStart"/>
+      <w:r>
+        <w:rPr>
+          <w:rStyle w:val="VerbatimChar"/>
+        </w:rPr>
+        <w:t>rm</w:t>
+      </w:r>
+      <w:proofErr w:type="spellEnd"/>
+      <w:r>
+        <w:rPr>
+          <w:rStyle w:val="VerbatimChar"/>
+        </w:rPr>
+        <w:t xml:space="preserve"> -v $(</w:t>
+      </w:r>
+      <w:proofErr w:type="spellStart"/>
+      <w:r>
+        <w:rPr>
+          <w:rStyle w:val="VerbatimChar"/>
+        </w:rPr>
+        <w:t>pwd</w:t>
+      </w:r>
+      <w:proofErr w:type="spellEnd"/>
+      <w:r>
+        <w:rPr>
+          <w:rStyle w:val="VerbatimChar"/>
+        </w:rPr>
+        <w:t xml:space="preserve">):/data </w:t>
+      </w:r>
+      <w:proofErr w:type="spellStart"/>
+      <w:r>
+        <w:rPr>
+          <w:rStyle w:val="VerbatimChar"/>
+        </w:rPr>
+        <w:t>klokantech</w:t>
+      </w:r>
+      <w:proofErr w:type="spellEnd"/>
+      <w:r>
+        <w:rPr>
+          <w:rStyle w:val="VerbatimChar"/>
+        </w:rPr>
+        <w:t>/</w:t>
+      </w:r>
+      <w:proofErr w:type="spellStart"/>
+      <w:r>
+        <w:rPr>
+          <w:rStyle w:val="VerbatimChar"/>
+        </w:rPr>
+        <w:t>gdal</w:t>
+      </w:r>
+      <w:proofErr w:type="spellEnd"/>
+      <w:r>
+        <w:rPr>
+          <w:rStyle w:val="VerbatimChar"/>
+        </w:rPr>
+        <w:t xml:space="preserve"> </w:t>
+      </w:r>
+      <w:proofErr w:type="spellStart"/>
+      <w:r>
+        <w:rPr>
+          <w:rStyle w:val="VerbatimChar"/>
+        </w:rPr>
+        <w:t>ogrinfo</w:t>
+      </w:r>
+      <w:proofErr w:type="spellEnd"/>
+      <w:r>
+        <w:rPr>
+          <w:rStyle w:val="VerbatimChar"/>
+        </w:rPr>
+        <w:t xml:space="preserve"> KingCo_2000_Census_BlockGroups.shp -al -so</w:t>
       </w:r>
     </w:p>
     <w:p>
@@ -2140,7 +2860,15 @@
         <w:t>ogr2ogr</w:t>
       </w:r>
       <w:r>
-        <w:t>: convert shape file to GeoJSON file</w:t>
+        <w:t xml:space="preserve">: convert shape file to </w:t>
+      </w:r>
+      <w:proofErr w:type="spellStart"/>
+      <w:r>
+        <w:t>GeoJSON</w:t>
+      </w:r>
+      <w:proofErr w:type="spellEnd"/>
+      <w:r>
+        <w:t xml:space="preserve"> file</w:t>
       </w:r>
     </w:p>
     <w:p>
@@ -2155,7 +2883,105 @@
         <w:rPr>
           <w:rStyle w:val="VerbatimChar"/>
         </w:rPr>
-        <w:t>docker run -ti --rm -v $(pwd):/data klokantech/gdal ogr2ogr -t_srs EPSG:4326 -f GeoJSON KingCo_2000_Census_BlockGroups.geojson KingCo_2000_Census_BlockGroups.shp -Progress</w:t>
+        <w:t>docker run -</w:t>
+      </w:r>
+      <w:proofErr w:type="spellStart"/>
+      <w:r>
+        <w:rPr>
+          <w:rStyle w:val="VerbatimChar"/>
+        </w:rPr>
+        <w:t>ti</w:t>
+      </w:r>
+      <w:proofErr w:type="spellEnd"/>
+      <w:r>
+        <w:rPr>
+          <w:rStyle w:val="VerbatimChar"/>
+        </w:rPr>
+        <w:t xml:space="preserve"> --</w:t>
+      </w:r>
+      <w:proofErr w:type="spellStart"/>
+      <w:r>
+        <w:rPr>
+          <w:rStyle w:val="VerbatimChar"/>
+        </w:rPr>
+        <w:t>rm</w:t>
+      </w:r>
+      <w:proofErr w:type="spellEnd"/>
+      <w:r>
+        <w:rPr>
+          <w:rStyle w:val="VerbatimChar"/>
+        </w:rPr>
+        <w:t xml:space="preserve"> -v $(</w:t>
+      </w:r>
+      <w:proofErr w:type="spellStart"/>
+      <w:r>
+        <w:rPr>
+          <w:rStyle w:val="VerbatimChar"/>
+        </w:rPr>
+        <w:t>pwd</w:t>
+      </w:r>
+      <w:proofErr w:type="spellEnd"/>
+      <w:r>
+        <w:rPr>
+          <w:rStyle w:val="VerbatimChar"/>
+        </w:rPr>
+        <w:t xml:space="preserve">):/data </w:t>
+      </w:r>
+      <w:proofErr w:type="spellStart"/>
+      <w:r>
+        <w:rPr>
+          <w:rStyle w:val="VerbatimChar"/>
+        </w:rPr>
+        <w:t>klokantech</w:t>
+      </w:r>
+      <w:proofErr w:type="spellEnd"/>
+      <w:r>
+        <w:rPr>
+          <w:rStyle w:val="VerbatimChar"/>
+        </w:rPr>
+        <w:t>/</w:t>
+      </w:r>
+      <w:proofErr w:type="spellStart"/>
+      <w:r>
+        <w:rPr>
+          <w:rStyle w:val="VerbatimChar"/>
+        </w:rPr>
+        <w:t>gdal</w:t>
+      </w:r>
+      <w:proofErr w:type="spellEnd"/>
+      <w:r>
+        <w:rPr>
+          <w:rStyle w:val="VerbatimChar"/>
+        </w:rPr>
+        <w:t xml:space="preserve"> ogr2ogr -</w:t>
+      </w:r>
+      <w:proofErr w:type="spellStart"/>
+      <w:r>
+        <w:rPr>
+          <w:rStyle w:val="VerbatimChar"/>
+        </w:rPr>
+        <w:t>t_srs</w:t>
+      </w:r>
+      <w:proofErr w:type="spellEnd"/>
+      <w:r>
+        <w:rPr>
+          <w:rStyle w:val="VerbatimChar"/>
+        </w:rPr>
+        <w:t xml:space="preserve"> EPSG:4326 -f </w:t>
+      </w:r>
+      <w:proofErr w:type="spellStart"/>
+      <w:r>
+        <w:rPr>
+          <w:rStyle w:val="VerbatimChar"/>
+        </w:rPr>
+        <w:t>GeoJSON</w:t>
+      </w:r>
+      <w:proofErr w:type="spellEnd"/>
+      <w:r>
+        <w:rPr>
+          <w:rStyle w:val="VerbatimChar"/>
+        </w:rPr>
+        <w:t xml:space="preserve"> KingCo_2000_Census_BlockGroups.geojson KingCo_2000_Census_BlockGroups.shp -Progress</w:t>
       </w:r>
     </w:p>
     <w:p>
@@ -2163,7 +2989,15 @@
         <w:pStyle w:val="Heading2"/>
       </w:pPr>
       <w:r>
-        <w:t>4. Locate a geoJSON file</w:t>
+        <w:t xml:space="preserve">4. Locate a </w:t>
+      </w:r>
+      <w:proofErr w:type="spellStart"/>
+      <w:r>
+        <w:t>geoJSON</w:t>
+      </w:r>
+      <w:proofErr w:type="spellEnd"/>
+      <w:r>
+        <w:t xml:space="preserve"> file</w:t>
       </w:r>
     </w:p>
     <w:p>
@@ -2175,7 +3009,15 @@
         </w:numPr>
       </w:pPr>
       <w:r>
-        <w:t>You can download the following GeoJSON file for next step if needed</w:t>
+        <w:t xml:space="preserve">You can download the following </w:t>
+      </w:r>
+      <w:proofErr w:type="spellStart"/>
+      <w:r>
+        <w:t>GeoJSON</w:t>
+      </w:r>
+      <w:proofErr w:type="spellEnd"/>
+      <w:r>
+        <w:t xml:space="preserve"> file for next step if needed</w:t>
       </w:r>
     </w:p>
     <w:p>
@@ -2186,13 +3028,21 @@
           <w:numId w:val="8"/>
         </w:numPr>
       </w:pPr>
-      <w:hyperlink r:id="rId42">
+      <w:hyperlink r:id="rId43">
         <w:r>
           <w:rPr>
             <w:rStyle w:val="Hyperlink"/>
           </w:rPr>
-          <w:t>King County 2000 Census Block Groups GeoJSON</w:t>
-        </w:r>
+          <w:t xml:space="preserve">King County 2000 Census Block Groups </w:t>
+        </w:r>
+        <w:proofErr w:type="spellStart"/>
+        <w:r>
+          <w:rPr>
+            <w:rStyle w:val="Hyperlink"/>
+          </w:rPr>
+          <w:t>GeoJSON</w:t>
+        </w:r>
+        <w:proofErr w:type="spellEnd"/>
       </w:hyperlink>
     </w:p>
     <w:p>
@@ -2214,7 +3064,7 @@
       <w:r>
         <w:t xml:space="preserve">Search for Tippecanoe on </w:t>
       </w:r>
-      <w:hyperlink r:id="rId43">
+      <w:hyperlink r:id="rId44">
         <w:r>
           <w:rPr>
             <w:rStyle w:val="Hyperlink"/>
@@ -2234,12 +3084,34 @@
       <w:r>
         <w:t xml:space="preserve">Select the </w:t>
       </w:r>
-      <w:hyperlink r:id="rId44">
+      <w:hyperlink r:id="rId45">
+        <w:proofErr w:type="spellStart"/>
         <w:r>
           <w:rPr>
             <w:rStyle w:val="Hyperlink"/>
           </w:rPr>
-          <w:t>jskeates/tippecanoe repository</w:t>
+          <w:t>jskeates</w:t>
+        </w:r>
+        <w:proofErr w:type="spellEnd"/>
+        <w:r>
+          <w:rPr>
+            <w:rStyle w:val="Hyperlink"/>
+          </w:rPr>
+          <w:t>/</w:t>
+        </w:r>
+        <w:proofErr w:type="spellStart"/>
+        <w:r>
+          <w:rPr>
+            <w:rStyle w:val="Hyperlink"/>
+          </w:rPr>
+          <w:t>tippecanoe</w:t>
+        </w:r>
+        <w:proofErr w:type="spellEnd"/>
+        <w:r>
+          <w:rPr>
+            <w:rStyle w:val="Hyperlink"/>
+          </w:rPr>
+          <w:t xml:space="preserve"> repository</w:t>
         </w:r>
       </w:hyperlink>
     </w:p>
@@ -2289,8 +3161,30 @@
           <w:rStyle w:val="VerbatimChar"/>
         </w:rPr>
         <w:lastRenderedPageBreak/>
-        <w:t>docker pull jskeates/tippecanoe</w:t>
-      </w:r>
+        <w:t xml:space="preserve">docker pull </w:t>
+      </w:r>
+      <w:proofErr w:type="spellStart"/>
+      <w:r>
+        <w:rPr>
+          <w:rStyle w:val="VerbatimChar"/>
+        </w:rPr>
+        <w:t>jskeates</w:t>
+      </w:r>
+      <w:proofErr w:type="spellEnd"/>
+      <w:r>
+        <w:rPr>
+          <w:rStyle w:val="VerbatimChar"/>
+        </w:rPr>
+        <w:t>/</w:t>
+      </w:r>
+      <w:proofErr w:type="spellStart"/>
+      <w:r>
+        <w:rPr>
+          <w:rStyle w:val="VerbatimChar"/>
+        </w:rPr>
+        <w:t>tippecanoe</w:t>
+      </w:r>
+      <w:proofErr w:type="spellEnd"/>
     </w:p>
     <w:p>
       <w:pPr>
@@ -2336,8 +3230,58 @@
         <w:rPr>
           <w:rStyle w:val="VerbatimChar"/>
         </w:rPr>
-        <w:t>docker run -it -v $(pwd):/home/tippecanoe jskeates/tippecanoe:latest</w:t>
-      </w:r>
+        <w:t>docker run -it -v $(</w:t>
+      </w:r>
+      <w:proofErr w:type="spellStart"/>
+      <w:r>
+        <w:rPr>
+          <w:rStyle w:val="VerbatimChar"/>
+        </w:rPr>
+        <w:t>pwd</w:t>
+      </w:r>
+      <w:proofErr w:type="spellEnd"/>
+      <w:r>
+        <w:rPr>
+          <w:rStyle w:val="VerbatimChar"/>
+        </w:rPr>
+        <w:t>):/home/</w:t>
+      </w:r>
+      <w:proofErr w:type="spellStart"/>
+      <w:r>
+        <w:rPr>
+          <w:rStyle w:val="VerbatimChar"/>
+        </w:rPr>
+        <w:t>tippecanoe</w:t>
+      </w:r>
+      <w:proofErr w:type="spellEnd"/>
+      <w:r>
+        <w:rPr>
+          <w:rStyle w:val="VerbatimChar"/>
+        </w:rPr>
+        <w:t xml:space="preserve"> </w:t>
+      </w:r>
+      <w:proofErr w:type="spellStart"/>
+      <w:r>
+        <w:rPr>
+          <w:rStyle w:val="VerbatimChar"/>
+        </w:rPr>
+        <w:t>jskeates</w:t>
+      </w:r>
+      <w:proofErr w:type="spellEnd"/>
+      <w:r>
+        <w:rPr>
+          <w:rStyle w:val="VerbatimChar"/>
+        </w:rPr>
+        <w:t>/</w:t>
+      </w:r>
+      <w:proofErr w:type="spellStart"/>
+      <w:r>
+        <w:rPr>
+          <w:rStyle w:val="VerbatimChar"/>
+        </w:rPr>
+        <w:t>tippecanoe:latest</w:t>
+      </w:r>
+      <w:proofErr w:type="spellEnd"/>
     </w:p>
     <w:p>
       <w:pPr>
@@ -2366,7 +3310,23 @@
         <w:spacing w:after="200"/>
       </w:pPr>
       <w:r>
-        <w:t>Use the tippecanoe command at the Terminal prompt to create vector tiles from the geoJSON file</w:t>
+        <w:t xml:space="preserve">Use the </w:t>
+      </w:r>
+      <w:proofErr w:type="spellStart"/>
+      <w:r>
+        <w:t>tippecanoe</w:t>
+      </w:r>
+      <w:proofErr w:type="spellEnd"/>
+      <w:r>
+        <w:t xml:space="preserve"> command at the Terminal prompt to create vector tiles from the </w:t>
+      </w:r>
+      <w:proofErr w:type="spellStart"/>
+      <w:r>
+        <w:t>geoJSON</w:t>
+      </w:r>
+      <w:proofErr w:type="spellEnd"/>
+      <w:r>
+        <w:t xml:space="preserve"> file</w:t>
       </w:r>
     </w:p>
     <w:p>
@@ -2377,11 +3337,19 @@
         </w:numPr>
         <w:spacing w:after="200"/>
       </w:pPr>
-      <w:r>
-        <w:rPr>
-          <w:rStyle w:val="VerbatimChar"/>
-        </w:rPr>
-        <w:t>tippecanoe -o KingCo_2000_Census_BlockGroups.mbtiles KingCo_2000_Census_BlockGroups.geojson</w:t>
+      <w:proofErr w:type="spellStart"/>
+      <w:r>
+        <w:rPr>
+          <w:rStyle w:val="VerbatimChar"/>
+        </w:rPr>
+        <w:t>tippecanoe</w:t>
+      </w:r>
+      <w:proofErr w:type="spellEnd"/>
+      <w:r>
+        <w:rPr>
+          <w:rStyle w:val="VerbatimChar"/>
+        </w:rPr>
+        <w:t xml:space="preserve"> -o KingCo_2000_Census_BlockGroups.mbtiles KingCo_2000_Census_BlockGroups.geojson</w:t>
       </w:r>
     </w:p>
     <w:p>
@@ -2428,7 +3396,15 @@
         <w:pStyle w:val="Heading2"/>
       </w:pPr>
       <w:r>
-        <w:t>7. Install a TileServer GL container</w:t>
+        <w:t xml:space="preserve">7. Install a </w:t>
+      </w:r>
+      <w:proofErr w:type="spellStart"/>
+      <w:r>
+        <w:t>TileServer</w:t>
+      </w:r>
+      <w:proofErr w:type="spellEnd"/>
+      <w:r>
+        <w:t xml:space="preserve"> GL container</w:t>
       </w:r>
     </w:p>
     <w:p>
@@ -2442,7 +3418,7 @@
       <w:r>
         <w:t xml:space="preserve">Go to </w:t>
       </w:r>
-      <w:hyperlink r:id="rId45">
+      <w:hyperlink r:id="rId46">
         <w:r>
           <w:rPr>
             <w:rStyle w:val="Hyperlink"/>
@@ -2460,8 +3436,13 @@
         </w:numPr>
       </w:pPr>
       <w:r>
-        <w:t>Search for tileserver-gl</w:t>
-      </w:r>
+        <w:t xml:space="preserve">Search for </w:t>
+      </w:r>
+      <w:proofErr w:type="spellStart"/>
+      <w:r>
+        <w:t>tileserver-gl</w:t>
+      </w:r>
+      <w:proofErr w:type="spellEnd"/>
     </w:p>
     <w:p>
       <w:pPr>
@@ -2474,13 +3455,29 @@
       <w:r>
         <w:t xml:space="preserve">Select </w:t>
       </w:r>
-      <w:hyperlink r:id="rId46">
+      <w:hyperlink r:id="rId47">
+        <w:proofErr w:type="spellStart"/>
         <w:r>
           <w:rPr>
             <w:rStyle w:val="Hyperlink"/>
           </w:rPr>
-          <w:t>klokantech/tileserver-gl</w:t>
-        </w:r>
+          <w:t>klokantech</w:t>
+        </w:r>
+        <w:proofErr w:type="spellEnd"/>
+        <w:r>
+          <w:rPr>
+            <w:rStyle w:val="Hyperlink"/>
+          </w:rPr>
+          <w:t>/</w:t>
+        </w:r>
+        <w:proofErr w:type="spellStart"/>
+        <w:r>
+          <w:rPr>
+            <w:rStyle w:val="Hyperlink"/>
+          </w:rPr>
+          <w:t>tileserver-gl</w:t>
+        </w:r>
+        <w:proofErr w:type="spellEnd"/>
       </w:hyperlink>
     </w:p>
     <w:p>
@@ -2498,15 +3495,45 @@
         <w:rPr>
           <w:rStyle w:val="VerbatimChar"/>
         </w:rPr>
-        <w:t>docker pull klokantech/tileserver-gl</w:t>
-      </w:r>
+        <w:t xml:space="preserve">docker pull </w:t>
+      </w:r>
+      <w:proofErr w:type="spellStart"/>
+      <w:r>
+        <w:rPr>
+          <w:rStyle w:val="VerbatimChar"/>
+        </w:rPr>
+        <w:t>klokantech</w:t>
+      </w:r>
+      <w:proofErr w:type="spellEnd"/>
+      <w:r>
+        <w:rPr>
+          <w:rStyle w:val="VerbatimChar"/>
+        </w:rPr>
+        <w:t>/</w:t>
+      </w:r>
+      <w:proofErr w:type="spellStart"/>
+      <w:r>
+        <w:rPr>
+          <w:rStyle w:val="VerbatimChar"/>
+        </w:rPr>
+        <w:t>tileserver-gl</w:t>
+      </w:r>
+      <w:proofErr w:type="spellEnd"/>
     </w:p>
     <w:p>
       <w:pPr>
         <w:pStyle w:val="Heading2"/>
       </w:pPr>
       <w:r>
-        <w:t xml:space="preserve">8. Run TileServer GL </w:t>
+        <w:t xml:space="preserve">8. Run </w:t>
+      </w:r>
+      <w:proofErr w:type="spellStart"/>
+      <w:r>
+        <w:t>TileServer</w:t>
+      </w:r>
+      <w:proofErr w:type="spellEnd"/>
+      <w:r>
+        <w:t xml:space="preserve"> GL </w:t>
       </w:r>
     </w:p>
     <w:p>
@@ -2530,7 +3557,15 @@
         </w:numPr>
       </w:pPr>
       <w:r>
-        <w:t>From the command line change into the directory where you have placed your mbtiles file</w:t>
+        <w:t xml:space="preserve">From the command line change into the directory where you have placed your </w:t>
+      </w:r>
+      <w:proofErr w:type="spellStart"/>
+      <w:r>
+        <w:t>mbtiles</w:t>
+      </w:r>
+      <w:proofErr w:type="spellEnd"/>
+      <w:r>
+        <w:t xml:space="preserve"> file</w:t>
       </w:r>
     </w:p>
     <w:p>
@@ -2542,7 +3577,15 @@
         <w:spacing w:after="200"/>
       </w:pPr>
       <w:r>
-        <w:t>Start the TileServer GL container from the Terminal prompt</w:t>
+        <w:t xml:space="preserve">Start the </w:t>
+      </w:r>
+      <w:proofErr w:type="spellStart"/>
+      <w:r>
+        <w:t>TileServer</w:t>
+      </w:r>
+      <w:proofErr w:type="spellEnd"/>
+      <w:r>
+        <w:t xml:space="preserve"> GL container from the Terminal prompt</w:t>
       </w:r>
     </w:p>
     <w:p>
@@ -2557,8 +3600,58 @@
         <w:rPr>
           <w:rStyle w:val="VerbatimChar"/>
         </w:rPr>
-        <w:t>docker run --rm -it -v $(pwd):/data -p 8080:80 klokantech/tileserver-gl</w:t>
-      </w:r>
+        <w:t>docker run --</w:t>
+      </w:r>
+      <w:proofErr w:type="spellStart"/>
+      <w:r>
+        <w:rPr>
+          <w:rStyle w:val="VerbatimChar"/>
+        </w:rPr>
+        <w:t>rm</w:t>
+      </w:r>
+      <w:proofErr w:type="spellEnd"/>
+      <w:r>
+        <w:rPr>
+          <w:rStyle w:val="VerbatimChar"/>
+        </w:rPr>
+        <w:t xml:space="preserve"> -it -v $(</w:t>
+      </w:r>
+      <w:proofErr w:type="spellStart"/>
+      <w:r>
+        <w:rPr>
+          <w:rStyle w:val="VerbatimChar"/>
+        </w:rPr>
+        <w:t>pwd</w:t>
+      </w:r>
+      <w:proofErr w:type="spellEnd"/>
+      <w:r>
+        <w:rPr>
+          <w:rStyle w:val="VerbatimChar"/>
+        </w:rPr>
+        <w:t xml:space="preserve">):/data -p 8080:80 </w:t>
+      </w:r>
+      <w:proofErr w:type="spellStart"/>
+      <w:r>
+        <w:rPr>
+          <w:rStyle w:val="VerbatimChar"/>
+        </w:rPr>
+        <w:t>klokantech</w:t>
+      </w:r>
+      <w:proofErr w:type="spellEnd"/>
+      <w:r>
+        <w:rPr>
+          <w:rStyle w:val="VerbatimChar"/>
+        </w:rPr>
+        <w:t>/</w:t>
+      </w:r>
+      <w:proofErr w:type="spellStart"/>
+      <w:r>
+        <w:rPr>
+          <w:rStyle w:val="VerbatimChar"/>
+        </w:rPr>
+        <w:t>tileserver-gl</w:t>
+      </w:r>
+      <w:proofErr w:type="spellEnd"/>
     </w:p>
     <w:p>
       <w:pPr>
@@ -2569,9 +3662,17 @@
         </w:numPr>
       </w:pPr>
       <w:r>
-        <w:t xml:space="preserve">Test that the vector tiles are being servered by entering </w:t>
-      </w:r>
-      <w:hyperlink r:id="rId47">
+        <w:t xml:space="preserve">Test that the vector tiles are being </w:t>
+      </w:r>
+      <w:proofErr w:type="spellStart"/>
+      <w:r>
+        <w:t>servered</w:t>
+      </w:r>
+      <w:proofErr w:type="spellEnd"/>
+      <w:r>
+        <w:t xml:space="preserve"> by entering </w:t>
+      </w:r>
+      <w:hyperlink r:id="rId48">
         <w:r>
           <w:rPr>
             <w:rStyle w:val="Hyperlink"/>
@@ -2594,14 +3695,30 @@
       <w:r>
         <w:t xml:space="preserve">After testing, hit </w:t>
       </w:r>
+      <w:proofErr w:type="spellStart"/>
       <w:r>
         <w:rPr>
           <w:b/>
         </w:rPr>
-        <w:t>ctl-C</w:t>
-      </w:r>
-      <w:r>
-        <w:t xml:space="preserve"> to quit TileServer GL</w:t>
+        <w:t>ctl</w:t>
+      </w:r>
+      <w:proofErr w:type="spellEnd"/>
+      <w:r>
+        <w:rPr>
+          <w:b/>
+        </w:rPr>
+        <w:t>-C</w:t>
+      </w:r>
+      <w:r>
+        <w:t xml:space="preserve"> to quit </w:t>
+      </w:r>
+      <w:proofErr w:type="spellStart"/>
+      <w:r>
+        <w:t>TileServer</w:t>
+      </w:r>
+      <w:proofErr w:type="spellEnd"/>
+      <w:r>
+        <w:t xml:space="preserve"> GL</w:t>
       </w:r>
     </w:p>
     <w:p>
@@ -2646,7 +3763,7 @@
         </w:rPr>
         <w:t xml:space="preserve">If you are running Windows 10 Pro or Window 10 Enterprise please use the </w:t>
       </w:r>
-      <w:hyperlink r:id="rId48">
+      <w:hyperlink r:id="rId49">
         <w:r>
           <w:rPr>
             <w:rStyle w:val="Hyperlink"/>
@@ -2660,8 +3777,8 @@
       <w:pPr>
         <w:pStyle w:val="Heading2"/>
       </w:pPr>
-      <w:bookmarkStart w:id="10" w:name="install-docker-toolbox"/>
-      <w:bookmarkEnd w:id="10"/>
+      <w:bookmarkStart w:id="11" w:name="install-docker-toolbox"/>
+      <w:bookmarkEnd w:id="11"/>
       <w:r>
         <w:t>1. Install Docker Toolbox</w:t>
       </w:r>
@@ -2677,7 +3794,7 @@
       <w:r>
         <w:t xml:space="preserve">Download </w:t>
       </w:r>
-      <w:hyperlink r:id="rId49">
+      <w:hyperlink r:id="rId50">
         <w:r>
           <w:rPr>
             <w:rStyle w:val="Hyperlink"/>
@@ -2720,8 +3837,8 @@
       <w:pPr>
         <w:pStyle w:val="Heading2"/>
       </w:pPr>
-      <w:bookmarkStart w:id="11" w:name="run-the-quick-start-terminal"/>
-      <w:bookmarkEnd w:id="11"/>
+      <w:bookmarkStart w:id="12" w:name="run-the-quick-start-terminal"/>
+      <w:bookmarkEnd w:id="12"/>
       <w:r>
         <w:t>2. Run the Quick Start Terminal</w:t>
       </w:r>
@@ -2753,7 +3870,21 @@
         <w:rPr>
           <w:i/>
         </w:rPr>
-        <w:t>Docker Quickstart Terminal</w:t>
+        <w:t xml:space="preserve">Docker </w:t>
+      </w:r>
+      <w:proofErr w:type="spellStart"/>
+      <w:r>
+        <w:rPr>
+          <w:i/>
+        </w:rPr>
+        <w:t>Quickstart</w:t>
+      </w:r>
+      <w:proofErr w:type="spellEnd"/>
+      <w:r>
+        <w:rPr>
+          <w:i/>
+        </w:rPr>
+        <w:t xml:space="preserve"> Terminal</w:t>
       </w:r>
       <w:r>
         <w:t xml:space="preserve"> prompt</w:t>
@@ -2792,7 +3923,21 @@
         <w:rPr>
           <w:rStyle w:val="VerbatimChar"/>
         </w:rPr>
-        <w:t>To see how to connect your Docker Client to the Docker Engine running on this virtual machine, run: C:\Program Files\Docker Toolbox\docker-machine.exe env default</w:t>
+        <w:t xml:space="preserve">To see how to connect your Docker Client to the Docker Engine running on this virtual machine, run: C:\Program Files\Docker Toolbox\docker-machine.exe </w:t>
+      </w:r>
+      <w:proofErr w:type="spellStart"/>
+      <w:r>
+        <w:rPr>
+          <w:rStyle w:val="VerbatimChar"/>
+        </w:rPr>
+        <w:t>env</w:t>
+      </w:r>
+      <w:proofErr w:type="spellEnd"/>
+      <w:r>
+        <w:rPr>
+          <w:rStyle w:val="VerbatimChar"/>
+        </w:rPr>
+        <w:t xml:space="preserve"> default</w:t>
       </w:r>
       <w:r>
         <w:br/>
@@ -2879,7 +4024,15 @@
         </w:numPr>
       </w:pPr>
       <w:r>
-        <w:t>Docker Toolbox is configured to present it's default machine as IP 192.168.99.100 to the browser running natively on your computer</w:t>
+        <w:t xml:space="preserve">Docker Toolbox is configured to present </w:t>
+      </w:r>
+      <w:proofErr w:type="spellStart"/>
+      <w:r>
+        <w:t>it's</w:t>
+      </w:r>
+      <w:proofErr w:type="spellEnd"/>
+      <w:r>
+        <w:t xml:space="preserve"> default machine as IP 192.168.99.100 to the browser running natively on your computer</w:t>
       </w:r>
     </w:p>
     <w:p>
@@ -2901,7 +4054,7 @@
       <w:r>
         <w:t xml:space="preserve">Go to </w:t>
       </w:r>
-      <w:hyperlink r:id="rId50">
+      <w:hyperlink r:id="rId51">
         <w:r>
           <w:rPr>
             <w:rStyle w:val="Hyperlink"/>
@@ -2919,8 +4072,13 @@
         </w:numPr>
       </w:pPr>
       <w:r>
-        <w:t>Search for gdal</w:t>
-      </w:r>
+        <w:t xml:space="preserve">Search for </w:t>
+      </w:r>
+      <w:proofErr w:type="spellStart"/>
+      <w:r>
+        <w:t>gdal</w:t>
+      </w:r>
+      <w:proofErr w:type="spellEnd"/>
     </w:p>
     <w:p>
       <w:pPr>
@@ -2933,13 +4091,29 @@
       <w:r>
         <w:t xml:space="preserve">Select </w:t>
       </w:r>
-      <w:hyperlink r:id="rId51">
+      <w:hyperlink r:id="rId52">
+        <w:proofErr w:type="spellStart"/>
         <w:r>
           <w:rPr>
             <w:rStyle w:val="Hyperlink"/>
           </w:rPr>
-          <w:t>klokantech/gdal</w:t>
-        </w:r>
+          <w:t>klokantech</w:t>
+        </w:r>
+        <w:proofErr w:type="spellEnd"/>
+        <w:r>
+          <w:rPr>
+            <w:rStyle w:val="Hyperlink"/>
+          </w:rPr>
+          <w:t>/</w:t>
+        </w:r>
+        <w:proofErr w:type="spellStart"/>
+        <w:r>
+          <w:rPr>
+            <w:rStyle w:val="Hyperlink"/>
+          </w:rPr>
+          <w:t>gdal</w:t>
+        </w:r>
+        <w:proofErr w:type="spellEnd"/>
       </w:hyperlink>
     </w:p>
     <w:p>
@@ -2966,8 +4140,30 @@
         <w:rPr>
           <w:rStyle w:val="VerbatimChar"/>
         </w:rPr>
-        <w:t>docker pull klokantech/gdal</w:t>
-      </w:r>
+        <w:t xml:space="preserve">docker pull </w:t>
+      </w:r>
+      <w:proofErr w:type="spellStart"/>
+      <w:r>
+        <w:rPr>
+          <w:rStyle w:val="VerbatimChar"/>
+        </w:rPr>
+        <w:t>klokantech</w:t>
+      </w:r>
+      <w:proofErr w:type="spellEnd"/>
+      <w:r>
+        <w:rPr>
+          <w:rStyle w:val="VerbatimChar"/>
+        </w:rPr>
+        <w:t>/</w:t>
+      </w:r>
+      <w:proofErr w:type="spellStart"/>
+      <w:r>
+        <w:rPr>
+          <w:rStyle w:val="VerbatimChar"/>
+        </w:rPr>
+        <w:t>gdal</w:t>
+      </w:r>
+      <w:proofErr w:type="spellEnd"/>
     </w:p>
     <w:p>
       <w:pPr>
@@ -2990,7 +4186,15 @@
       </w:pPr>
       <w:r>
         <w:lastRenderedPageBreak/>
-        <w:t>4. Convert Shape file into GeoJSON file</w:t>
+        <w:t xml:space="preserve">4. Convert Shape file into </w:t>
+      </w:r>
+      <w:proofErr w:type="spellStart"/>
+      <w:r>
+        <w:t>GeoJSON</w:t>
+      </w:r>
+      <w:proofErr w:type="spellEnd"/>
+      <w:r>
+        <w:t xml:space="preserve"> file</w:t>
       </w:r>
     </w:p>
     <w:p>
@@ -3004,7 +4208,7 @@
       <w:r>
         <w:t xml:space="preserve">Download zipped files of </w:t>
       </w:r>
-      <w:hyperlink r:id="rId52">
+      <w:hyperlink r:id="rId53">
         <w:r>
           <w:rPr>
             <w:rStyle w:val="Hyperlink"/>
@@ -3022,7 +4226,15 @@
         </w:numPr>
       </w:pPr>
       <w:r>
-        <w:t>Place zip file into your local user directory (eg: C:)</w:t>
+        <w:t>Place zip file into your local user directory (</w:t>
+      </w:r>
+      <w:proofErr w:type="spellStart"/>
+      <w:r>
+        <w:t>eg</w:t>
+      </w:r>
+      <w:proofErr w:type="spellEnd"/>
+      <w:r>
+        <w:t>: C:)</w:t>
       </w:r>
     </w:p>
     <w:p>
@@ -3034,7 +4246,15 @@
         </w:numPr>
       </w:pPr>
       <w:r>
-        <w:t>"mccombsp" will be replaced with your local user name</w:t>
+        <w:t>"</w:t>
+      </w:r>
+      <w:proofErr w:type="spellStart"/>
+      <w:r>
+        <w:t>mccombsp</w:t>
+      </w:r>
+      <w:proofErr w:type="spellEnd"/>
+      <w:r>
+        <w:t>" will be replaced with your local user name</w:t>
       </w:r>
     </w:p>
     <w:p>
@@ -3069,12 +4289,14 @@
         </w:numPr>
         <w:spacing w:after="200"/>
       </w:pPr>
+      <w:proofErr w:type="spellStart"/>
       <w:r>
         <w:rPr>
           <w:i/>
         </w:rPr>
         <w:t>ogrinfo</w:t>
       </w:r>
+      <w:proofErr w:type="spellEnd"/>
       <w:r>
         <w:t>: check the shape file's information</w:t>
       </w:r>
@@ -3091,7 +4313,63 @@
         <w:rPr>
           <w:rStyle w:val="VerbatimChar"/>
         </w:rPr>
-        <w:t>docker run -it --rm -v $HOME:/data klokantech/gdal ogrinfo KingCo_2000_Census_BlockGroups.shp -al -so</w:t>
+        <w:t>docker run -it --</w:t>
+      </w:r>
+      <w:proofErr w:type="spellStart"/>
+      <w:r>
+        <w:rPr>
+          <w:rStyle w:val="VerbatimChar"/>
+        </w:rPr>
+        <w:t>rm</w:t>
+      </w:r>
+      <w:proofErr w:type="spellEnd"/>
+      <w:r>
+        <w:rPr>
+          <w:rStyle w:val="VerbatimChar"/>
+        </w:rPr>
+        <w:t xml:space="preserve"> -v $HOME:/data </w:t>
+      </w:r>
+      <w:proofErr w:type="spellStart"/>
+      <w:r>
+        <w:rPr>
+          <w:rStyle w:val="VerbatimChar"/>
+        </w:rPr>
+        <w:t>klokantech</w:t>
+      </w:r>
+      <w:proofErr w:type="spellEnd"/>
+      <w:r>
+        <w:rPr>
+          <w:rStyle w:val="VerbatimChar"/>
+        </w:rPr>
+        <w:t>/</w:t>
+      </w:r>
+      <w:proofErr w:type="spellStart"/>
+      <w:r>
+        <w:rPr>
+          <w:rStyle w:val="VerbatimChar"/>
+        </w:rPr>
+        <w:t>gdal</w:t>
+      </w:r>
+      <w:proofErr w:type="spellEnd"/>
+      <w:r>
+        <w:rPr>
+          <w:rStyle w:val="VerbatimChar"/>
+        </w:rPr>
+        <w:t xml:space="preserve"> </w:t>
+      </w:r>
+      <w:proofErr w:type="spellStart"/>
+      <w:r>
+        <w:rPr>
+          <w:rStyle w:val="VerbatimChar"/>
+        </w:rPr>
+        <w:t>ogrinfo</w:t>
+      </w:r>
+      <w:proofErr w:type="spellEnd"/>
+      <w:r>
+        <w:rPr>
+          <w:rStyle w:val="VerbatimChar"/>
+        </w:rPr>
+        <w:t xml:space="preserve"> KingCo_2000_Census_BlockGroups.shp -al -so</w:t>
       </w:r>
     </w:p>
     <w:p>
@@ -3109,7 +4387,15 @@
         <w:t>ogr2ogr</w:t>
       </w:r>
       <w:r>
-        <w:t>: convert shape file to GeoJSON file</w:t>
+        <w:t xml:space="preserve">: convert shape file to </w:t>
+      </w:r>
+      <w:proofErr w:type="spellStart"/>
+      <w:r>
+        <w:t>GeoJSON</w:t>
+      </w:r>
+      <w:proofErr w:type="spellEnd"/>
+      <w:r>
+        <w:t xml:space="preserve"> file</w:t>
       </w:r>
     </w:p>
     <w:p>
@@ -3124,7 +4410,77 @@
         <w:rPr>
           <w:rStyle w:val="VerbatimChar"/>
         </w:rPr>
-        <w:t>docker run -it --rm -v $HOME:/data klokantech/gdal ogr2ogr -t_srs EPSG:4326 -f GeoJSON KingCo_2000_Census_BlockGroups.geojson KingCo_2000_Census_BlockGroups.shp -Progress</w:t>
+        <w:t>docker run -it --</w:t>
+      </w:r>
+      <w:proofErr w:type="spellStart"/>
+      <w:r>
+        <w:rPr>
+          <w:rStyle w:val="VerbatimChar"/>
+        </w:rPr>
+        <w:t>rm</w:t>
+      </w:r>
+      <w:proofErr w:type="spellEnd"/>
+      <w:r>
+        <w:rPr>
+          <w:rStyle w:val="VerbatimChar"/>
+        </w:rPr>
+        <w:t xml:space="preserve"> -v $HOME:/data </w:t>
+      </w:r>
+      <w:proofErr w:type="spellStart"/>
+      <w:r>
+        <w:rPr>
+          <w:rStyle w:val="VerbatimChar"/>
+        </w:rPr>
+        <w:t>klokantech</w:t>
+      </w:r>
+      <w:proofErr w:type="spellEnd"/>
+      <w:r>
+        <w:rPr>
+          <w:rStyle w:val="VerbatimChar"/>
+        </w:rPr>
+        <w:t>/</w:t>
+      </w:r>
+      <w:proofErr w:type="spellStart"/>
+      <w:r>
+        <w:rPr>
+          <w:rStyle w:val="VerbatimChar"/>
+        </w:rPr>
+        <w:t>gdal</w:t>
+      </w:r>
+      <w:proofErr w:type="spellEnd"/>
+      <w:r>
+        <w:rPr>
+          <w:rStyle w:val="VerbatimChar"/>
+        </w:rPr>
+        <w:t xml:space="preserve"> ogr2ogr -</w:t>
+      </w:r>
+      <w:proofErr w:type="spellStart"/>
+      <w:r>
+        <w:rPr>
+          <w:rStyle w:val="VerbatimChar"/>
+        </w:rPr>
+        <w:t>t_srs</w:t>
+      </w:r>
+      <w:proofErr w:type="spellEnd"/>
+      <w:r>
+        <w:rPr>
+          <w:rStyle w:val="VerbatimChar"/>
+        </w:rPr>
+        <w:t xml:space="preserve"> EPSG:4326 -f </w:t>
+      </w:r>
+      <w:proofErr w:type="spellStart"/>
+      <w:r>
+        <w:rPr>
+          <w:rStyle w:val="VerbatimChar"/>
+        </w:rPr>
+        <w:t>GeoJSON</w:t>
+      </w:r>
+      <w:proofErr w:type="spellEnd"/>
+      <w:r>
+        <w:rPr>
+          <w:rStyle w:val="VerbatimChar"/>
+        </w:rPr>
+        <w:t xml:space="preserve"> KingCo_2000_Census_BlockGroups.geojson KingCo_2000_Census_BlockGroups.shp -Progress</w:t>
       </w:r>
     </w:p>
     <w:p>
@@ -3132,7 +4488,15 @@
         <w:pStyle w:val="Heading2"/>
       </w:pPr>
       <w:r>
-        <w:t>5. Locate a GeoJSON file</w:t>
+        <w:t xml:space="preserve">5. Locate a </w:t>
+      </w:r>
+      <w:proofErr w:type="spellStart"/>
+      <w:r>
+        <w:t>GeoJSON</w:t>
+      </w:r>
+      <w:proofErr w:type="spellEnd"/>
+      <w:r>
+        <w:t xml:space="preserve"> file</w:t>
       </w:r>
     </w:p>
     <w:p>
@@ -3144,7 +4508,15 @@
         </w:numPr>
       </w:pPr>
       <w:r>
-        <w:t>You can download the following GeoJSON file for next step if needed</w:t>
+        <w:t xml:space="preserve">You can download the following </w:t>
+      </w:r>
+      <w:proofErr w:type="spellStart"/>
+      <w:r>
+        <w:t>GeoJSON</w:t>
+      </w:r>
+      <w:proofErr w:type="spellEnd"/>
+      <w:r>
+        <w:t xml:space="preserve"> file for next step if needed</w:t>
       </w:r>
     </w:p>
     <w:p>
@@ -3155,13 +4527,21 @@
           <w:numId w:val="10"/>
         </w:numPr>
       </w:pPr>
-      <w:hyperlink r:id="rId53">
+      <w:hyperlink r:id="rId54">
         <w:r>
           <w:rPr>
             <w:rStyle w:val="Hyperlink"/>
           </w:rPr>
-          <w:t>King County 2000 Census Block Groups GeoJSON</w:t>
-        </w:r>
+          <w:t xml:space="preserve">King County 2000 Census Block Groups </w:t>
+        </w:r>
+        <w:proofErr w:type="spellStart"/>
+        <w:r>
+          <w:rPr>
+            <w:rStyle w:val="Hyperlink"/>
+          </w:rPr>
+          <w:t>GeoJSON</w:t>
+        </w:r>
+        <w:proofErr w:type="spellEnd"/>
       </w:hyperlink>
     </w:p>
     <w:p>
@@ -3183,7 +4563,7 @@
       <w:r>
         <w:t xml:space="preserve">Search for Tippecanoe on </w:t>
       </w:r>
-      <w:hyperlink r:id="rId54">
+      <w:hyperlink r:id="rId55">
         <w:r>
           <w:rPr>
             <w:rStyle w:val="Hyperlink"/>
@@ -3203,12 +4583,34 @@
       <w:r>
         <w:t xml:space="preserve">Select the </w:t>
       </w:r>
-      <w:hyperlink r:id="rId55">
+      <w:hyperlink r:id="rId56">
+        <w:proofErr w:type="spellStart"/>
         <w:r>
           <w:rPr>
             <w:rStyle w:val="Hyperlink"/>
           </w:rPr>
-          <w:t>jskeates/tippecanoe repository</w:t>
+          <w:t>jskeates</w:t>
+        </w:r>
+        <w:proofErr w:type="spellEnd"/>
+        <w:r>
+          <w:rPr>
+            <w:rStyle w:val="Hyperlink"/>
+          </w:rPr>
+          <w:t>/</w:t>
+        </w:r>
+        <w:proofErr w:type="spellStart"/>
+        <w:r>
+          <w:rPr>
+            <w:rStyle w:val="Hyperlink"/>
+          </w:rPr>
+          <w:t>tippecanoe</w:t>
+        </w:r>
+        <w:proofErr w:type="spellEnd"/>
+        <w:r>
+          <w:rPr>
+            <w:rStyle w:val="Hyperlink"/>
+          </w:rPr>
+          <w:t xml:space="preserve"> repository</w:t>
         </w:r>
       </w:hyperlink>
     </w:p>
@@ -3257,8 +4659,30 @@
         <w:rPr>
           <w:rStyle w:val="VerbatimChar"/>
         </w:rPr>
-        <w:t>docker pull jskeates/tippecanoe</w:t>
-      </w:r>
+        <w:t xml:space="preserve">docker pull </w:t>
+      </w:r>
+      <w:proofErr w:type="spellStart"/>
+      <w:r>
+        <w:rPr>
+          <w:rStyle w:val="VerbatimChar"/>
+        </w:rPr>
+        <w:t>jskeates</w:t>
+      </w:r>
+      <w:proofErr w:type="spellEnd"/>
+      <w:r>
+        <w:rPr>
+          <w:rStyle w:val="VerbatimChar"/>
+        </w:rPr>
+        <w:t>/</w:t>
+      </w:r>
+      <w:proofErr w:type="spellStart"/>
+      <w:r>
+        <w:rPr>
+          <w:rStyle w:val="VerbatimChar"/>
+        </w:rPr>
+        <w:t>tippecanoe</w:t>
+      </w:r>
+      <w:proofErr w:type="spellEnd"/>
     </w:p>
     <w:p>
       <w:pPr>
@@ -3304,8 +4728,44 @@
         <w:rPr>
           <w:rStyle w:val="VerbatimChar"/>
         </w:rPr>
-        <w:t>docker run -it -v $HOME:/home/tippecanoe jskeates/tippecanoe:latest</w:t>
-      </w:r>
+        <w:t>docker run -it -v $HOME:/home/</w:t>
+      </w:r>
+      <w:proofErr w:type="spellStart"/>
+      <w:r>
+        <w:rPr>
+          <w:rStyle w:val="VerbatimChar"/>
+        </w:rPr>
+        <w:t>tippecanoe</w:t>
+      </w:r>
+      <w:proofErr w:type="spellEnd"/>
+      <w:r>
+        <w:rPr>
+          <w:rStyle w:val="VerbatimChar"/>
+        </w:rPr>
+        <w:t xml:space="preserve"> </w:t>
+      </w:r>
+      <w:proofErr w:type="spellStart"/>
+      <w:r>
+        <w:rPr>
+          <w:rStyle w:val="VerbatimChar"/>
+        </w:rPr>
+        <w:t>jskeates</w:t>
+      </w:r>
+      <w:proofErr w:type="spellEnd"/>
+      <w:r>
+        <w:rPr>
+          <w:rStyle w:val="VerbatimChar"/>
+        </w:rPr>
+        <w:t>/</w:t>
+      </w:r>
+      <w:proofErr w:type="spellStart"/>
+      <w:r>
+        <w:rPr>
+          <w:rStyle w:val="VerbatimChar"/>
+        </w:rPr>
+        <w:t>tippecanoe:latest</w:t>
+      </w:r>
+      <w:proofErr w:type="spellEnd"/>
     </w:p>
     <w:p>
       <w:pPr>
@@ -3334,7 +4794,23 @@
         <w:spacing w:after="200"/>
       </w:pPr>
       <w:r>
-        <w:t>Use the tippecanoe command at the Terminal prompt to create vector tiles from the geoJSON file</w:t>
+        <w:t xml:space="preserve">Use the </w:t>
+      </w:r>
+      <w:proofErr w:type="spellStart"/>
+      <w:r>
+        <w:t>tippecanoe</w:t>
+      </w:r>
+      <w:proofErr w:type="spellEnd"/>
+      <w:r>
+        <w:t xml:space="preserve"> command at the Terminal prompt to create vector tiles from the </w:t>
+      </w:r>
+      <w:proofErr w:type="spellStart"/>
+      <w:r>
+        <w:t>geoJSON</w:t>
+      </w:r>
+      <w:proofErr w:type="spellEnd"/>
+      <w:r>
+        <w:t xml:space="preserve"> file</w:t>
       </w:r>
     </w:p>
     <w:p>
@@ -3345,11 +4821,19 @@
         </w:numPr>
         <w:spacing w:after="200"/>
       </w:pPr>
-      <w:r>
-        <w:rPr>
-          <w:rStyle w:val="VerbatimChar"/>
-        </w:rPr>
-        <w:t>tippecanoe -o KingCo_2000_Census_BlockGroups.mbtiles KingCo_2000_Census_BlockGroups.geojson</w:t>
+      <w:proofErr w:type="spellStart"/>
+      <w:r>
+        <w:rPr>
+          <w:rStyle w:val="VerbatimChar"/>
+        </w:rPr>
+        <w:t>tippecanoe</w:t>
+      </w:r>
+      <w:proofErr w:type="spellEnd"/>
+      <w:r>
+        <w:rPr>
+          <w:rStyle w:val="VerbatimChar"/>
+        </w:rPr>
+        <w:t xml:space="preserve"> -o KingCo_2000_Census_BlockGroups.mbtiles KingCo_2000_Census_BlockGroups.geojson</w:t>
       </w:r>
     </w:p>
     <w:p>
@@ -3400,7 +4884,15 @@
         </w:numPr>
       </w:pPr>
       <w:r>
-        <w:t>$HOME represents your user directory at a unix style command prompt.</w:t>
+        <w:t xml:space="preserve">$HOME represents your user directory at a </w:t>
+      </w:r>
+      <w:proofErr w:type="spellStart"/>
+      <w:r>
+        <w:t>unix</w:t>
+      </w:r>
+      <w:proofErr w:type="spellEnd"/>
+      <w:r>
+        <w:t xml:space="preserve"> style command prompt.</w:t>
       </w:r>
     </w:p>
     <w:p>
@@ -3409,7 +4901,15 @@
       </w:pPr>
       <w:r>
         <w:lastRenderedPageBreak/>
-        <w:t>8. Install a TileServer GL container</w:t>
+        <w:t xml:space="preserve">8. Install a </w:t>
+      </w:r>
+      <w:proofErr w:type="spellStart"/>
+      <w:r>
+        <w:t>TileServer</w:t>
+      </w:r>
+      <w:proofErr w:type="spellEnd"/>
+      <w:r>
+        <w:t xml:space="preserve"> GL container</w:t>
       </w:r>
     </w:p>
     <w:p>
@@ -3423,7 +4923,7 @@
       <w:r>
         <w:t xml:space="preserve">Go to </w:t>
       </w:r>
-      <w:hyperlink r:id="rId56">
+      <w:hyperlink r:id="rId57">
         <w:r>
           <w:rPr>
             <w:rStyle w:val="Hyperlink"/>
@@ -3441,8 +4941,13 @@
         </w:numPr>
       </w:pPr>
       <w:r>
-        <w:t>Search for tileserver-gl</w:t>
-      </w:r>
+        <w:t xml:space="preserve">Search for </w:t>
+      </w:r>
+      <w:proofErr w:type="spellStart"/>
+      <w:r>
+        <w:t>tileserver-gl</w:t>
+      </w:r>
+      <w:proofErr w:type="spellEnd"/>
     </w:p>
     <w:p>
       <w:pPr>
@@ -3455,13 +4960,29 @@
       <w:r>
         <w:t xml:space="preserve">Select </w:t>
       </w:r>
-      <w:hyperlink r:id="rId57">
+      <w:hyperlink r:id="rId58">
+        <w:proofErr w:type="spellStart"/>
         <w:r>
           <w:rPr>
             <w:rStyle w:val="Hyperlink"/>
           </w:rPr>
-          <w:t>klokantech/tileserver-gl</w:t>
-        </w:r>
+          <w:t>klokantech</w:t>
+        </w:r>
+        <w:proofErr w:type="spellEnd"/>
+        <w:r>
+          <w:rPr>
+            <w:rStyle w:val="Hyperlink"/>
+          </w:rPr>
+          <w:t>/</w:t>
+        </w:r>
+        <w:proofErr w:type="spellStart"/>
+        <w:r>
+          <w:rPr>
+            <w:rStyle w:val="Hyperlink"/>
+          </w:rPr>
+          <w:t>tileserver-gl</w:t>
+        </w:r>
+        <w:proofErr w:type="spellEnd"/>
       </w:hyperlink>
     </w:p>
     <w:p>
@@ -3488,15 +5009,45 @@
         <w:rPr>
           <w:rStyle w:val="VerbatimChar"/>
         </w:rPr>
-        <w:t>docker pull klokantech/tileserver-gl</w:t>
-      </w:r>
+        <w:t xml:space="preserve">docker pull </w:t>
+      </w:r>
+      <w:proofErr w:type="spellStart"/>
+      <w:r>
+        <w:rPr>
+          <w:rStyle w:val="VerbatimChar"/>
+        </w:rPr>
+        <w:t>klokantech</w:t>
+      </w:r>
+      <w:proofErr w:type="spellEnd"/>
+      <w:r>
+        <w:rPr>
+          <w:rStyle w:val="VerbatimChar"/>
+        </w:rPr>
+        <w:t>/</w:t>
+      </w:r>
+      <w:proofErr w:type="spellStart"/>
+      <w:r>
+        <w:rPr>
+          <w:rStyle w:val="VerbatimChar"/>
+        </w:rPr>
+        <w:t>tileserver-gl</w:t>
+      </w:r>
+      <w:proofErr w:type="spellEnd"/>
     </w:p>
     <w:p>
       <w:pPr>
         <w:pStyle w:val="Heading2"/>
       </w:pPr>
       <w:r>
-        <w:t xml:space="preserve">9. Run TileServer GL </w:t>
+        <w:t xml:space="preserve">9. Run </w:t>
+      </w:r>
+      <w:proofErr w:type="spellStart"/>
+      <w:r>
+        <w:t>TileServer</w:t>
+      </w:r>
+      <w:proofErr w:type="spellEnd"/>
+      <w:r>
+        <w:t xml:space="preserve"> GL </w:t>
       </w:r>
     </w:p>
     <w:p>
@@ -3529,7 +5080,15 @@
         <w:t>cd $HOME</w:t>
       </w:r>
       <w:r>
-        <w:t xml:space="preserve"> where you have placed your mbtiles file</w:t>
+        <w:t xml:space="preserve"> where you have placed your </w:t>
+      </w:r>
+      <w:proofErr w:type="spellStart"/>
+      <w:r>
+        <w:t>mbtiles</w:t>
+      </w:r>
+      <w:proofErr w:type="spellEnd"/>
+      <w:r>
+        <w:t xml:space="preserve"> file</w:t>
       </w:r>
     </w:p>
     <w:p>
@@ -3541,7 +5100,15 @@
         <w:spacing w:after="200"/>
       </w:pPr>
       <w:r>
-        <w:t>Start the TileServer GL container from the Quick Start Terminal prompt</w:t>
+        <w:t xml:space="preserve">Start the </w:t>
+      </w:r>
+      <w:proofErr w:type="spellStart"/>
+      <w:r>
+        <w:t>TileServer</w:t>
+      </w:r>
+      <w:proofErr w:type="spellEnd"/>
+      <w:r>
+        <w:t xml:space="preserve"> GL container from the Quick Start Terminal prompt</w:t>
       </w:r>
     </w:p>
     <w:p>
@@ -3556,8 +5123,58 @@
         <w:rPr>
           <w:rStyle w:val="VerbatimChar"/>
         </w:rPr>
-        <w:t>docker run --rm -it -v $(pwd):/data -p 8080:80 klokantech/tileserver-gl</w:t>
-      </w:r>
+        <w:t>docker run --</w:t>
+      </w:r>
+      <w:proofErr w:type="spellStart"/>
+      <w:r>
+        <w:rPr>
+          <w:rStyle w:val="VerbatimChar"/>
+        </w:rPr>
+        <w:t>rm</w:t>
+      </w:r>
+      <w:proofErr w:type="spellEnd"/>
+      <w:r>
+        <w:rPr>
+          <w:rStyle w:val="VerbatimChar"/>
+        </w:rPr>
+        <w:t xml:space="preserve"> -it -v $(</w:t>
+      </w:r>
+      <w:proofErr w:type="spellStart"/>
+      <w:r>
+        <w:rPr>
+          <w:rStyle w:val="VerbatimChar"/>
+        </w:rPr>
+        <w:t>pwd</w:t>
+      </w:r>
+      <w:proofErr w:type="spellEnd"/>
+      <w:r>
+        <w:rPr>
+          <w:rStyle w:val="VerbatimChar"/>
+        </w:rPr>
+        <w:t xml:space="preserve">):/data -p 8080:80 </w:t>
+      </w:r>
+      <w:proofErr w:type="spellStart"/>
+      <w:r>
+        <w:rPr>
+          <w:rStyle w:val="VerbatimChar"/>
+        </w:rPr>
+        <w:t>klokantech</w:t>
+      </w:r>
+      <w:proofErr w:type="spellEnd"/>
+      <w:r>
+        <w:rPr>
+          <w:rStyle w:val="VerbatimChar"/>
+        </w:rPr>
+        <w:t>/</w:t>
+      </w:r>
+      <w:proofErr w:type="spellStart"/>
+      <w:r>
+        <w:rPr>
+          <w:rStyle w:val="VerbatimChar"/>
+        </w:rPr>
+        <w:t>tileserver-gl</w:t>
+      </w:r>
+      <w:proofErr w:type="spellEnd"/>
     </w:p>
     <w:p>
       <w:pPr>
@@ -3570,7 +5187,7 @@
       <w:r>
         <w:t xml:space="preserve">Test that the vector tiles are being served by entering </w:t>
       </w:r>
-      <w:hyperlink r:id="rId58">
+      <w:hyperlink r:id="rId59">
         <w:r>
           <w:rPr>
             <w:rStyle w:val="Hyperlink"/>
@@ -3593,14 +5210,30 @@
       <w:r>
         <w:t xml:space="preserve">After testing, hit </w:t>
       </w:r>
+      <w:proofErr w:type="spellStart"/>
       <w:r>
         <w:rPr>
           <w:b/>
         </w:rPr>
-        <w:t>ctl-C</w:t>
-      </w:r>
-      <w:r>
-        <w:t xml:space="preserve"> to quit TileServer GL</w:t>
+        <w:t>ctl</w:t>
+      </w:r>
+      <w:proofErr w:type="spellEnd"/>
+      <w:r>
+        <w:rPr>
+          <w:b/>
+        </w:rPr>
+        <w:t>-C</w:t>
+      </w:r>
+      <w:r>
+        <w:t xml:space="preserve"> to quit </w:t>
+      </w:r>
+      <w:proofErr w:type="spellStart"/>
+      <w:r>
+        <w:t>TileServer</w:t>
+      </w:r>
+      <w:proofErr w:type="spellEnd"/>
+      <w:r>
+        <w:t xml:space="preserve"> GL</w:t>
       </w:r>
     </w:p>
     <w:p>
@@ -3639,40 +5272,82 @@
       <w:pPr>
         <w:pStyle w:val="Heading2"/>
       </w:pPr>
-      <w:bookmarkStart w:id="12" w:name="what-is-maputnik"/>
-      <w:bookmarkEnd w:id="12"/>
-      <w:r>
-        <w:t>What is Maputnik?</w:t>
+      <w:bookmarkStart w:id="13" w:name="what-is-maputnik"/>
+      <w:bookmarkEnd w:id="13"/>
+      <w:r>
+        <w:t xml:space="preserve">What is </w:t>
+      </w:r>
+      <w:proofErr w:type="spellStart"/>
+      <w:r>
+        <w:t>Maputnik</w:t>
+      </w:r>
+      <w:proofErr w:type="spellEnd"/>
+      <w:r>
+        <w:t>?</w:t>
       </w:r>
     </w:p>
     <w:p>
       <w:pPr>
         <w:pStyle w:val="FirstParagraph"/>
       </w:pPr>
-      <w:r>
-        <w:t xml:space="preserve">Maputnik is a vector tile visual style editor that is easy to use, free and open source. It is a style editor with immediate feedback to create Mapbox GL styles using the </w:t>
-      </w:r>
-      <w:hyperlink r:id="rId59">
+      <w:proofErr w:type="spellStart"/>
+      <w:r>
+        <w:t>Maputnik</w:t>
+      </w:r>
+      <w:proofErr w:type="spellEnd"/>
+      <w:r>
+        <w:t xml:space="preserve"> is a vector tile visual style editor that is easy to use, free and open source. It is a style editor with immediate feedback to create </w:t>
+      </w:r>
+      <w:proofErr w:type="spellStart"/>
+      <w:r>
+        <w:t>Mapbox</w:t>
+      </w:r>
+      <w:proofErr w:type="spellEnd"/>
+      <w:r>
+        <w:t xml:space="preserve"> GL styles using the </w:t>
+      </w:r>
+      <w:hyperlink r:id="rId60">
+        <w:proofErr w:type="spellStart"/>
         <w:r>
           <w:rPr>
             <w:rStyle w:val="Hyperlink"/>
           </w:rPr>
-          <w:t>Mapbox GL style specification</w:t>
+          <w:t>Mapbox</w:t>
+        </w:r>
+        <w:proofErr w:type="spellEnd"/>
+        <w:r>
+          <w:rPr>
+            <w:rStyle w:val="Hyperlink"/>
+          </w:rPr>
+          <w:t xml:space="preserve"> GL style specification</w:t>
         </w:r>
       </w:hyperlink>
       <w:r>
-        <w:t>. Maputnik does not require a cloud based deployment and will run on your local machine.</w:t>
+        <w:t xml:space="preserve">. </w:t>
+      </w:r>
+      <w:proofErr w:type="spellStart"/>
+      <w:r>
+        <w:t>Maputnik</w:t>
+      </w:r>
+      <w:proofErr w:type="spellEnd"/>
+      <w:r>
+        <w:t xml:space="preserve"> does not require a cloud based deployment and will run on your local machine.</w:t>
       </w:r>
     </w:p>
     <w:p>
       <w:pPr>
         <w:pStyle w:val="Heading2"/>
       </w:pPr>
-      <w:bookmarkStart w:id="13" w:name="installing-maputnik"/>
-      <w:bookmarkEnd w:id="13"/>
-      <w:r>
-        <w:t>Installing Maputnik</w:t>
-      </w:r>
+      <w:bookmarkStart w:id="14" w:name="installing-maputnik"/>
+      <w:bookmarkEnd w:id="14"/>
+      <w:r>
+        <w:t xml:space="preserve">Installing </w:t>
+      </w:r>
+      <w:proofErr w:type="spellStart"/>
+      <w:r>
+        <w:t>Maputnik</w:t>
+      </w:r>
+      <w:proofErr w:type="spellEnd"/>
     </w:p>
     <w:p>
       <w:pPr>
@@ -3683,9 +5358,17 @@
         </w:numPr>
       </w:pPr>
       <w:r>
-        <w:t xml:space="preserve">Download the latest Maputnik release from </w:t>
-      </w:r>
-      <w:hyperlink r:id="rId60">
+        <w:t xml:space="preserve">Download the latest </w:t>
+      </w:r>
+      <w:proofErr w:type="spellStart"/>
+      <w:r>
+        <w:t>Maputnik</w:t>
+      </w:r>
+      <w:proofErr w:type="spellEnd"/>
+      <w:r>
+        <w:t xml:space="preserve"> release from </w:t>
+      </w:r>
+      <w:hyperlink r:id="rId61">
         <w:r>
           <w:rPr>
             <w:rStyle w:val="Hyperlink"/>
@@ -3745,7 +5428,23 @@
         <w:t>public.zip</w:t>
       </w:r>
       <w:r>
-        <w:t xml:space="preserve"> into a directory (i.e $Home/Document/Maputnik/public).</w:t>
+        <w:t xml:space="preserve"> into a directory (</w:t>
+      </w:r>
+      <w:proofErr w:type="spellStart"/>
+      <w:r>
+        <w:t>i.e</w:t>
+      </w:r>
+      <w:proofErr w:type="spellEnd"/>
+      <w:r>
+        <w:t xml:space="preserve"> $Home/Document/</w:t>
+      </w:r>
+      <w:proofErr w:type="spellStart"/>
+      <w:r>
+        <w:t>Maputnik</w:t>
+      </w:r>
+      <w:proofErr w:type="spellEnd"/>
+      <w:r>
+        <w:t>/public).</w:t>
       </w:r>
     </w:p>
     <w:p>
@@ -3769,7 +5468,15 @@
         </w:numPr>
       </w:pPr>
       <w:r>
-        <w:t xml:space="preserve">Run your web-server to start the Maputnik style editor: </w:t>
+        <w:t xml:space="preserve">Run your web-server to start the </w:t>
+      </w:r>
+      <w:proofErr w:type="spellStart"/>
+      <w:r>
+        <w:t>Maputnik</w:t>
+      </w:r>
+      <w:proofErr w:type="spellEnd"/>
+      <w:r>
+        <w:t xml:space="preserve"> style editor: </w:t>
       </w:r>
       <w:r>
         <w:rPr>
@@ -3782,11 +5489,16 @@
       <w:pPr>
         <w:pStyle w:val="Heading2"/>
       </w:pPr>
-      <w:bookmarkStart w:id="14" w:name="using-maputnik"/>
-      <w:bookmarkEnd w:id="14"/>
-      <w:r>
-        <w:t>Using Maputnik</w:t>
-      </w:r>
+      <w:bookmarkStart w:id="15" w:name="using-maputnik"/>
+      <w:bookmarkEnd w:id="15"/>
+      <w:r>
+        <w:t xml:space="preserve">Using </w:t>
+      </w:r>
+      <w:proofErr w:type="spellStart"/>
+      <w:r>
+        <w:t>Maputnik</w:t>
+      </w:r>
+      <w:proofErr w:type="spellEnd"/>
     </w:p>
     <w:p>
       <w:pPr>
@@ -3799,7 +5511,7 @@
       <w:r>
         <w:t xml:space="preserve">Go open a browser and enter </w:t>
       </w:r>
-      <w:hyperlink r:id="rId61">
+      <w:hyperlink r:id="rId62">
         <w:r>
           <w:rPr>
             <w:rStyle w:val="Hyperlink"/>
@@ -3808,7 +5520,15 @@
         </w:r>
       </w:hyperlink>
       <w:r>
-        <w:t xml:space="preserve"> to start styling vector tiles with Maputnik. </w:t>
+        <w:t xml:space="preserve"> to start styling vector tiles with </w:t>
+      </w:r>
+      <w:proofErr w:type="spellStart"/>
+      <w:r>
+        <w:t>Maputnik</w:t>
+      </w:r>
+      <w:proofErr w:type="spellEnd"/>
+      <w:r>
+        <w:t xml:space="preserve">. </w:t>
       </w:r>
       <w:r>
         <w:rPr>
@@ -3830,7 +5550,7 @@
                     </pic:cNvPicPr>
                   </pic:nvPicPr>
                   <pic:blipFill>
-                    <a:blip r:embed="rId62"/>
+                    <a:blip r:embed="rId63"/>
                     <a:stretch>
                       <a:fillRect/>
                     </a:stretch>
@@ -3867,7 +5587,15 @@
       </w:pPr>
       <w:r>
         <w:lastRenderedPageBreak/>
-        <w:t xml:space="preserve">Select a basemap style to choose from </w:t>
+        <w:t xml:space="preserve">Select a </w:t>
+      </w:r>
+      <w:proofErr w:type="spellStart"/>
+      <w:r>
+        <w:t>basemap</w:t>
+      </w:r>
+      <w:proofErr w:type="spellEnd"/>
+      <w:r>
+        <w:t xml:space="preserve"> style to choose from </w:t>
       </w:r>
       <w:r>
         <w:rPr>
@@ -3898,7 +5626,7 @@
                     </pic:cNvPicPr>
                   </pic:nvPicPr>
                   <pic:blipFill>
-                    <a:blip r:embed="rId63"/>
+                    <a:blip r:embed="rId64"/>
                     <a:stretch>
                       <a:fillRect/>
                     </a:stretch>
@@ -3934,7 +5662,15 @@
         </w:numPr>
       </w:pPr>
       <w:r>
-        <w:t>Start Tileserver-gl to serve the previously generated vector tiles.</w:t>
+        <w:t xml:space="preserve">Start </w:t>
+      </w:r>
+      <w:proofErr w:type="spellStart"/>
+      <w:r>
+        <w:t>Tileserver-gl</w:t>
+      </w:r>
+      <w:proofErr w:type="spellEnd"/>
+      <w:r>
+        <w:t xml:space="preserve"> to serve the previously generated vector tiles.</w:t>
       </w:r>
     </w:p>
     <w:p>
@@ -3948,7 +5684,7 @@
       <w:r>
         <w:t xml:space="preserve">See previous Windows Pro Instructions </w:t>
       </w:r>
-      <w:hyperlink r:id="rId64" w:anchor="starttileserver">
+      <w:hyperlink r:id="rId65" w:anchor="starttileserver">
         <w:r>
           <w:rPr>
             <w:rStyle w:val="Hyperlink"/>
@@ -3968,7 +5704,7 @@
       <w:r>
         <w:t xml:space="preserve">See previous MacOS Instructions </w:t>
       </w:r>
-      <w:hyperlink r:id="rId65" w:anchor="starttileserver">
+      <w:hyperlink r:id="rId66" w:anchor="starttileserver">
         <w:r>
           <w:rPr>
             <w:rStyle w:val="Hyperlink"/>
@@ -3988,7 +5724,7 @@
       <w:r>
         <w:t xml:space="preserve">See previous Windows Home Instructions </w:t>
       </w:r>
-      <w:hyperlink r:id="rId66" w:anchor="starttileserver">
+      <w:hyperlink r:id="rId67" w:anchor="starttileserver">
         <w:r>
           <w:rPr>
             <w:rStyle w:val="Hyperlink"/>
@@ -4070,7 +5806,7 @@
                     </pic:cNvPicPr>
                   </pic:nvPicPr>
                   <pic:blipFill>
-                    <a:blip r:embed="rId67"/>
+                    <a:blip r:embed="rId68"/>
                     <a:stretch>
                       <a:fillRect/>
                     </a:stretch>
@@ -4130,7 +5866,23 @@
         <w:t>Source Type</w:t>
       </w:r>
       <w:r>
-        <w:t>: Select GeoJSON or Vector (TileJSON URL)</w:t>
+        <w:t xml:space="preserve">: Select </w:t>
+      </w:r>
+      <w:proofErr w:type="spellStart"/>
+      <w:r>
+        <w:t>GeoJSON</w:t>
+      </w:r>
+      <w:proofErr w:type="spellEnd"/>
+      <w:r>
+        <w:t xml:space="preserve"> or Vector (</w:t>
+      </w:r>
+      <w:proofErr w:type="spellStart"/>
+      <w:r>
+        <w:t>TileJSON</w:t>
+      </w:r>
+      <w:proofErr w:type="spellEnd"/>
+      <w:r>
+        <w:t xml:space="preserve"> URL)</w:t>
       </w:r>
     </w:p>
     <w:p>
@@ -4141,14 +5893,30 @@
           <w:numId w:val="12"/>
         </w:numPr>
       </w:pPr>
+      <w:proofErr w:type="spellStart"/>
       <w:r>
         <w:rPr>
           <w:i/>
         </w:rPr>
-        <w:t>TIleJSON URL</w:t>
-      </w:r>
-      <w:r>
-        <w:t xml:space="preserve">: Copy url of locally hosted vector tile </w:t>
+        <w:t>TIleJSON</w:t>
+      </w:r>
+      <w:proofErr w:type="spellEnd"/>
+      <w:r>
+        <w:rPr>
+          <w:i/>
+        </w:rPr>
+        <w:t xml:space="preserve"> URL</w:t>
+      </w:r>
+      <w:r>
+        <w:t xml:space="preserve">: Copy </w:t>
+      </w:r>
+      <w:proofErr w:type="spellStart"/>
+      <w:r>
+        <w:t>url</w:t>
+      </w:r>
+      <w:proofErr w:type="spellEnd"/>
+      <w:r>
+        <w:t xml:space="preserve"> of locally hosted vector tile </w:t>
       </w:r>
       <w:r>
         <w:rPr>
@@ -4170,7 +5938,7 @@
                     </pic:cNvPicPr>
                   </pic:nvPicPr>
                   <pic:blipFill>
-                    <a:blip r:embed="rId68"/>
+                    <a:blip r:embed="rId69"/>
                     <a:stretch>
                       <a:fillRect/>
                     </a:stretch>
@@ -4206,7 +5974,15 @@
         <w:spacing w:after="200"/>
       </w:pPr>
       <w:r>
-        <w:t xml:space="preserve">Export Style JSON file locally. This includes references to the basemap, and your own styled vector tiles. </w:t>
+        <w:t xml:space="preserve">Export Style JSON file locally. This includes references to the </w:t>
+      </w:r>
+      <w:proofErr w:type="spellStart"/>
+      <w:r>
+        <w:t>basemap</w:t>
+      </w:r>
+      <w:proofErr w:type="spellEnd"/>
+      <w:r>
+        <w:t xml:space="preserve">, and your own styled vector tiles. </w:t>
       </w:r>
     </w:p>
     <w:p>
@@ -4248,7 +6024,7 @@
                     </pic:cNvPicPr>
                   </pic:nvPicPr>
                   <pic:blipFill>
-                    <a:blip r:embed="rId69">
+                    <a:blip r:embed="rId70">
                       <a:extLst>
                         <a:ext uri="{28A0092B-C50C-407E-A947-70E740481C1C}">
                           <a14:useLocalDpi xmlns:a14="http://schemas.microsoft.com/office/drawing/2010/main" val="0"/>
@@ -4289,8 +6065,6 @@
       <w:r>
         <w:br w:type="page"/>
       </w:r>
-      <w:bookmarkStart w:id="15" w:name="_GoBack"/>
-      <w:bookmarkEnd w:id="15"/>
     </w:p>
     <w:p>
       <w:pPr>
@@ -4321,12 +6095,20 @@
       <w:r>
         <w:t xml:space="preserve"> from </w:t>
       </w:r>
-      <w:hyperlink r:id="rId70">
+      <w:hyperlink r:id="rId71">
+        <w:proofErr w:type="spellStart"/>
         <w:r>
           <w:rPr>
             <w:rStyle w:val="Hyperlink"/>
           </w:rPr>
-          <w:t>PKgeo's GitHub page</w:t>
+          <w:t>PKgeo's</w:t>
+        </w:r>
+        <w:proofErr w:type="spellEnd"/>
+        <w:r>
+          <w:rPr>
+            <w:rStyle w:val="Hyperlink"/>
+          </w:rPr>
+          <w:t xml:space="preserve"> GitHub page</w:t>
         </w:r>
       </w:hyperlink>
       <w:r>
@@ -4344,12 +6126,14 @@
       <w:r>
         <w:t xml:space="preserve">Copy the previously exported </w:t>
       </w:r>
+      <w:proofErr w:type="spellStart"/>
       <w:r>
         <w:rPr>
           <w:i/>
         </w:rPr>
         <w:t>style.json</w:t>
       </w:r>
+      <w:proofErr w:type="spellEnd"/>
       <w:r>
         <w:t xml:space="preserve"> file into the same directory location created in step 1 above.</w:t>
       </w:r>
@@ -4442,13 +6226,15 @@
       <w:r>
         <w:t xml:space="preserve">Make sure to enter your own </w:t>
       </w:r>
-      <w:hyperlink r:id="rId71">
+      <w:hyperlink r:id="rId72">
+        <w:proofErr w:type="spellStart"/>
         <w:r>
           <w:rPr>
             <w:rStyle w:val="Hyperlink"/>
           </w:rPr>
           <w:t>Tilehosting</w:t>
         </w:r>
+        <w:proofErr w:type="spellEnd"/>
       </w:hyperlink>
       <w:r>
         <w:t xml:space="preserve"> Maps API key.</w:t>
@@ -4475,7 +6261,21 @@
         <w:rPr>
           <w:rStyle w:val="VerbatimChar"/>
         </w:rPr>
-        <w:t>"openmaptiles": {</w:t>
+        <w:t>"</w:t>
+      </w:r>
+      <w:proofErr w:type="spellStart"/>
+      <w:r>
+        <w:rPr>
+          <w:rStyle w:val="VerbatimChar"/>
+        </w:rPr>
+        <w:t>openmaptiles</w:t>
+      </w:r>
+      <w:proofErr w:type="spellEnd"/>
+      <w:r>
+        <w:rPr>
+          <w:rStyle w:val="VerbatimChar"/>
+        </w:rPr>
+        <w:t>": {</w:t>
       </w:r>
       <w:r>
         <w:br/>
@@ -4493,7 +6293,21 @@
         <w:rPr>
           <w:rStyle w:val="VerbatimChar"/>
         </w:rPr>
-        <w:t xml:space="preserve">  "url": "https://free.tilehosting.com/data/v3.json?key=type your API key"</w:t>
+        <w:t xml:space="preserve">  "</w:t>
+      </w:r>
+      <w:proofErr w:type="spellStart"/>
+      <w:r>
+        <w:rPr>
+          <w:rStyle w:val="VerbatimChar"/>
+        </w:rPr>
+        <w:t>url</w:t>
+      </w:r>
+      <w:proofErr w:type="spellEnd"/>
+      <w:r>
+        <w:rPr>
+          <w:rStyle w:val="VerbatimChar"/>
+        </w:rPr>
+        <w:t>": "https://free.tilehosting.com/data/v3.json?key=type your API key"</w:t>
       </w:r>
       <w:r>
         <w:br/>
@@ -4543,12 +6357,20 @@
       <w:r>
         <w:t xml:space="preserve">Go to </w:t>
       </w:r>
-      <w:hyperlink r:id="rId72">
+      <w:hyperlink r:id="rId73">
+        <w:proofErr w:type="spellStart"/>
         <w:r>
           <w:rPr>
             <w:rStyle w:val="Hyperlink"/>
           </w:rPr>
-          <w:t>Bl.ock Builder</w:t>
+          <w:t>Bl.ock</w:t>
+        </w:r>
+        <w:proofErr w:type="spellEnd"/>
+        <w:r>
+          <w:rPr>
+            <w:rStyle w:val="Hyperlink"/>
+          </w:rPr>
+          <w:t xml:space="preserve"> Builder</w:t>
         </w:r>
       </w:hyperlink>
     </w:p>
@@ -4635,12 +6457,14 @@
       <w:r>
         <w:t xml:space="preserve"> button at the top far right to add a new file then name it </w:t>
       </w:r>
+      <w:proofErr w:type="spellStart"/>
       <w:r>
         <w:rPr>
           <w:i/>
         </w:rPr>
         <w:t>style.json</w:t>
       </w:r>
+      <w:proofErr w:type="spellEnd"/>
       <w:r>
         <w:t>.</w:t>
       </w:r>
@@ -4656,12 +6480,14 @@
       <w:r>
         <w:t xml:space="preserve">Copy in the contents of your </w:t>
       </w:r>
+      <w:proofErr w:type="spellStart"/>
       <w:r>
         <w:rPr>
           <w:i/>
         </w:rPr>
         <w:t>style.json</w:t>
       </w:r>
+      <w:proofErr w:type="spellEnd"/>
       <w:r>
         <w:t xml:space="preserve"> file from step 2 above.</w:t>
       </w:r>
@@ -4702,16 +6528,32 @@
         <w:rPr>
           <w:i/>
         </w:rPr>
-        <w:t>view bl.ock</w:t>
-      </w:r>
-      <w:r>
-        <w:t xml:space="preserve"> and a browser new tab will open with a map view showing your Maputnik style.</w:t>
+        <w:t xml:space="preserve">view </w:t>
+      </w:r>
+      <w:proofErr w:type="spellStart"/>
+      <w:r>
+        <w:rPr>
+          <w:i/>
+        </w:rPr>
+        <w:t>bl.ock</w:t>
+      </w:r>
+      <w:proofErr w:type="spellEnd"/>
+      <w:r>
+        <w:t xml:space="preserve"> and a browser new tab will open with a map view showing your </w:t>
+      </w:r>
+      <w:proofErr w:type="spellStart"/>
+      <w:r>
+        <w:t>Maputnik</w:t>
+      </w:r>
+      <w:proofErr w:type="spellEnd"/>
+      <w:r>
+        <w:t xml:space="preserve"> style.</w:t>
       </w:r>
     </w:p>
     <w:p/>
     <w:sectPr>
-      <w:footerReference w:type="even" r:id="rId73"/>
-      <w:footerReference w:type="default" r:id="rId74"/>
+      <w:footerReference w:type="even" r:id="rId74"/>
+      <w:footerReference w:type="default" r:id="rId75"/>
       <w:pgSz w:w="12240" w:h="15840"/>
       <w:pgMar w:top="864" w:right="1008" w:bottom="864" w:left="1008" w:header="720" w:footer="720" w:gutter="0"/>
       <w:cols w:space="720"/>
@@ -4754,6 +6596,11 @@
         <w:docPartUnique/>
       </w:docPartObj>
     </w:sdtPr>
+    <w:sdtEndPr>
+      <w:rPr>
+        <w:rStyle w:val="PageNumber"/>
+      </w:rPr>
+    </w:sdtEndPr>
     <w:sdtContent>
       <w:p>
         <w:pPr>
@@ -4806,6 +6653,11 @@
         <w:docPartUnique/>
       </w:docPartObj>
     </w:sdtPr>
+    <w:sdtEndPr>
+      <w:rPr>
+        <w:rStyle w:val="PageNumber"/>
+      </w:rPr>
+    </w:sdtEndPr>
     <w:sdtContent>
       <w:p>
         <w:pPr>
@@ -7150,7 +9002,7 @@
 </file>
 
 <file path=customXml/itemProps1.xml><?xml version="1.0" encoding="utf-8"?>
-<ds:datastoreItem xmlns:ds="http://schemas.openxmlformats.org/officeDocument/2006/customXml" ds:itemID="{829DD986-E961-074C-8C90-3F35A944D0E4}">
+<ds:datastoreItem xmlns:ds="http://schemas.openxmlformats.org/officeDocument/2006/customXml" ds:itemID="{2877F35C-1A6C-1549-BAA4-530167D98C1F}">
   <ds:schemaRefs>
     <ds:schemaRef ds:uri="http://schemas.openxmlformats.org/officeDocument/2006/bibliography"/>
   </ds:schemaRefs>

</xml_diff>